<commit_message>
thesis far stage and paper 99% done. now busy on hardware tests atlas
</commit_message>
<xml_diff>
--- a/ThesisTODO.docx
+++ b/ThesisTODO.docx
@@ -4,6 +4,12 @@
   <w:body>
     <w:p>
       <w:r>
+        <w:t>Submit paper</w:t>
+      </w:r>
+    </w:p>
+    <w:p/>
+    <w:p>
+      <w:r>
         <w:t>Intro:</w:t>
       </w:r>
     </w:p>
@@ -16,41 +22,12 @@
         </w:numPr>
       </w:pPr>
       <w:r>
-        <w:t>Tell about LIP/ICP first</w:t>
+        <w:t>Check what kind of referencing should be used</w:t>
       </w:r>
     </w:p>
     <w:p>
       <w:r>
         <w:t>Background:</w:t>
-      </w:r>
-    </w:p>
-    <w:p>
-      <w:pPr>
-        <w:pStyle w:val="ListParagraph"/>
-        <w:numPr>
-          <w:ilvl w:val="0"/>
-          <w:numId w:val="1"/>
-        </w:numPr>
-      </w:pPr>
-      <w:r>
-        <w:t>Fuse flywheel model and pendulums? Change name ‘leg’ of pendulums</w:t>
-      </w:r>
-    </w:p>
-    <w:p>
-      <w:pPr>
-        <w:pStyle w:val="ListParagraph"/>
-        <w:numPr>
-          <w:ilvl w:val="0"/>
-          <w:numId w:val="1"/>
-        </w:numPr>
-      </w:pPr>
-      <w:r>
-        <w:t>Write related works</w:t>
-      </w:r>
-    </w:p>
-    <w:p>
-      <w:r>
-        <w:t>Theoretic Limits:</w:t>
       </w:r>
       <w:bookmarkStart w:id="0" w:name="_GoBack"/>
       <w:bookmarkEnd w:id="0"/>
@@ -64,45 +41,36 @@
         </w:numPr>
       </w:pPr>
       <w:r>
-        <w:t>Make unilateral and height constrained concise and write proof separate.</w:t>
-      </w:r>
-    </w:p>
-    <w:p>
-      <w:pPr>
-        <w:pStyle w:val="ListParagraph"/>
-        <w:numPr>
-          <w:ilvl w:val="0"/>
-          <w:numId w:val="1"/>
-        </w:numPr>
-      </w:pPr>
-      <w:r>
-        <w:t>Add force constrained limits</w:t>
-      </w:r>
-    </w:p>
-    <w:p>
-      <w:pPr>
-        <w:pStyle w:val="ListParagraph"/>
-        <w:numPr>
-          <w:ilvl w:val="0"/>
-          <w:numId w:val="1"/>
-        </w:numPr>
-      </w:pPr>
-      <w:r>
-        <w:t xml:space="preserve">Extend </w:t>
-      </w:r>
-      <w:proofErr w:type="spellStart"/>
-      <w:r>
-        <w:t>capturability</w:t>
-      </w:r>
-      <w:proofErr w:type="spellEnd"/>
-      <w:r>
-        <w:t xml:space="preserve"> </w:t>
-      </w:r>
-      <w:r>
-        <w:t>comparison</w:t>
-      </w:r>
-      <w:r>
-        <w:t xml:space="preserve"> -&gt; fix comparison plot</w:t>
+        <w:t>Change flywheel model in: ‘dynamics’</w:t>
+      </w:r>
+    </w:p>
+    <w:p>
+      <w:pPr>
+        <w:pStyle w:val="ListParagraph"/>
+        <w:numPr>
+          <w:ilvl w:val="0"/>
+          <w:numId w:val="1"/>
+        </w:numPr>
+      </w:pPr>
+      <w:r>
+        <w:t>Incorporate that CMP is not restricted to lie inside the polygon</w:t>
+      </w:r>
+    </w:p>
+    <w:p>
+      <w:r>
+        <w:t>Theoretic Limits:</w:t>
+      </w:r>
+    </w:p>
+    <w:p>
+      <w:pPr>
+        <w:pStyle w:val="ListParagraph"/>
+        <w:numPr>
+          <w:ilvl w:val="0"/>
+          <w:numId w:val="1"/>
+        </w:numPr>
+      </w:pPr>
+      <w:r>
+        <w:t>Write about velocity plot</w:t>
       </w:r>
     </w:p>
     <w:p>
@@ -111,18 +79,6 @@
       </w:r>
     </w:p>
     <w:p>
-      <w:pPr>
-        <w:pStyle w:val="ListParagraph"/>
-        <w:numPr>
-          <w:ilvl w:val="0"/>
-          <w:numId w:val="1"/>
-        </w:numPr>
-      </w:pPr>
-      <w:r>
-        <w:t>Rewrite a bit and write discussion why not.</w:t>
-      </w:r>
-    </w:p>
-    <w:p>
       <w:r>
         <w:t>Standing:</w:t>
       </w:r>
@@ -136,54 +92,7 @@
         </w:numPr>
       </w:pPr>
       <w:r>
-        <w:t>Run 360 push</w:t>
-      </w:r>
-    </w:p>
-    <w:p>
-      <w:pPr>
-        <w:pStyle w:val="ListParagraph"/>
-        <w:numPr>
-          <w:ilvl w:val="0"/>
-          <w:numId w:val="1"/>
-        </w:numPr>
-      </w:pPr>
-      <w:r>
-        <w:t>Try some angular momentum tests.</w:t>
-      </w:r>
-    </w:p>
-    <w:p>
-      <w:pPr>
-        <w:pStyle w:val="ListParagraph"/>
-        <w:numPr>
-          <w:ilvl w:val="0"/>
-          <w:numId w:val="1"/>
-        </w:numPr>
-      </w:pPr>
-      <w:r>
-        <w:t xml:space="preserve">Hardware: </w:t>
-      </w:r>
-      <w:proofErr w:type="spellStart"/>
-      <w:r>
-        <w:t>pd</w:t>
-      </w:r>
-      <w:proofErr w:type="spellEnd"/>
-      <w:r>
-        <w:t xml:space="preserve"> gains foot angular </w:t>
-      </w:r>
-    </w:p>
-    <w:p>
-      <w:pPr>
-        <w:pStyle w:val="ListParagraph"/>
-        <w:numPr>
-          <w:ilvl w:val="0"/>
-          <w:numId w:val="1"/>
-        </w:numPr>
-      </w:pPr>
-      <w:r>
-        <w:rPr>
-          <w:b/>
-        </w:rPr>
-        <w:t>Ask feedback paper</w:t>
+        <w:t>Try some angular momentum tests 360 push</w:t>
       </w:r>
     </w:p>
     <w:p>
@@ -200,6 +109,20 @@
         </w:rPr>
         <w:t>Atlas hardware / ball</w:t>
       </w:r>
+      <w:r>
+        <w:rPr>
+          <w:b/>
+        </w:rPr>
+        <w:t xml:space="preserve"> -&gt; check </w:t>
+      </w:r>
+      <w:proofErr w:type="spellStart"/>
+      <w:r>
+        <w:t>pd</w:t>
+      </w:r>
+      <w:proofErr w:type="spellEnd"/>
+      <w:r>
+        <w:t xml:space="preserve"> gains foot angular</w:t>
+      </w:r>
     </w:p>
     <w:p>
       <w:pPr>
@@ -249,6 +172,9 @@
       <w:r>
         <w:t>Run 360 push incremental 0.0 0.1 … 0.7 swing phase</w:t>
       </w:r>
+      <w:r>
+        <w:t xml:space="preserve"> -&gt; fix after 0.5</w:t>
+      </w:r>
     </w:p>
     <w:p>
       <w:pPr>
@@ -268,14 +194,50 @@
       </w:r>
     </w:p>
     <w:p>
-      <w:pPr>
-        <w:pStyle w:val="ListParagraph"/>
-        <w:numPr>
-          <w:ilvl w:val="0"/>
-          <w:numId w:val="1"/>
-        </w:numPr>
-      </w:pPr>
-    </w:p>
+      <w:r>
+        <w:tab/>
+        <w:t>-</w:t>
+      </w:r>
+    </w:p>
+    <w:p>
+      <w:r>
+        <w:t>Bibliography</w:t>
+      </w:r>
+    </w:p>
+    <w:p>
+      <w:pPr>
+        <w:pStyle w:val="ListParagraph"/>
+        <w:numPr>
+          <w:ilvl w:val="0"/>
+          <w:numId w:val="1"/>
+        </w:numPr>
+      </w:pPr>
+      <w:r>
+        <w:t>Entries?</w:t>
+      </w:r>
+    </w:p>
+    <w:p>
+      <w:pPr>
+        <w:pStyle w:val="ListParagraph"/>
+        <w:numPr>
+          <w:ilvl w:val="0"/>
+          <w:numId w:val="1"/>
+        </w:numPr>
+      </w:pPr>
+      <w:r>
+        <w:t>Citing and citing of names</w:t>
+      </w:r>
+      <w:r>
+        <w:t xml:space="preserve"> in thesis?</w:t>
+      </w:r>
+    </w:p>
+    <w:p/>
+    <w:p>
+      <w:r>
+        <w:t>Focus on melting everything together</w:t>
+      </w:r>
+    </w:p>
+    <w:p/>
     <w:sectPr>
       <w:pgSz w:w="12240" w:h="15840"/>
       <w:pgMar w:top="1440" w:right="1440" w:bottom="1440" w:left="1440" w:header="720" w:footer="720" w:gutter="0"/>

</xml_diff>

<commit_message>
lot of thesis and presentation stuff
</commit_message>
<xml_diff>
--- a/ThesisTODO.docx
+++ b/ThesisTODO.docx
@@ -20,78 +20,224 @@
       </w:r>
     </w:p>
     <w:p>
-      <w:r>
-        <w:t>Intro:</w:t>
-      </w:r>
-    </w:p>
-    <w:p>
-      <w:pPr>
-        <w:pStyle w:val="ListParagraph"/>
-        <w:numPr>
-          <w:ilvl w:val="0"/>
-          <w:numId w:val="3"/>
-        </w:numPr>
-      </w:pPr>
-      <w:r>
-        <w:t xml:space="preserve"> First part</w:t>
-      </w:r>
-    </w:p>
-    <w:p>
-      <w:r>
-        <w:t>Background:</w:t>
-      </w:r>
-    </w:p>
-    <w:p>
-      <w:pPr>
-        <w:pStyle w:val="ListParagraph"/>
-        <w:numPr>
-          <w:ilvl w:val="0"/>
-          <w:numId w:val="1"/>
-        </w:numPr>
-      </w:pPr>
-      <w:r>
-        <w:t>Related works</w:t>
-      </w:r>
-    </w:p>
-    <w:p>
-      <w:r>
-        <w:t>Theoretic Limits:</w:t>
-      </w:r>
-    </w:p>
-    <w:p>
-      <w:pPr>
-        <w:pStyle w:val="ListParagraph"/>
-        <w:numPr>
-          <w:ilvl w:val="0"/>
-          <w:numId w:val="1"/>
-        </w:numPr>
-      </w:pPr>
-      <w:r>
-        <w:t>Discussion</w:t>
-      </w:r>
-    </w:p>
-    <w:p>
-      <w:r>
-        <w:t>Polynomial:</w:t>
-      </w:r>
-    </w:p>
-    <w:p>
-      <w:r>
-        <w:t>Standing:</w:t>
-      </w:r>
-    </w:p>
-    <w:p>
-      <w:pPr>
-        <w:pStyle w:val="ListParagraph"/>
-        <w:numPr>
-          <w:ilvl w:val="0"/>
-          <w:numId w:val="1"/>
-        </w:numPr>
-      </w:pPr>
+      <w:pPr>
+        <w:pStyle w:val="ListParagraph"/>
+        <w:numPr>
+          <w:ilvl w:val="0"/>
+          <w:numId w:val="5"/>
+        </w:numPr>
+        <w:rPr>
+          <w:b/>
+          <w:sz w:val="28"/>
+          <w:szCs w:val="28"/>
+        </w:rPr>
+      </w:pPr>
+      <w:r>
+        <w:rPr>
+          <w:b/>
+          <w:sz w:val="28"/>
+          <w:szCs w:val="28"/>
+        </w:rPr>
+        <w:t>Check all figures</w:t>
+      </w:r>
+    </w:p>
+    <w:p>
+      <w:pPr>
+        <w:pStyle w:val="ListParagraph"/>
+        <w:numPr>
+          <w:ilvl w:val="0"/>
+          <w:numId w:val="5"/>
+        </w:numPr>
+        <w:rPr>
+          <w:b/>
+          <w:sz w:val="28"/>
+          <w:szCs w:val="28"/>
+        </w:rPr>
+      </w:pPr>
+      <w:r>
+        <w:rPr>
+          <w:b/>
+          <w:sz w:val="28"/>
+          <w:szCs w:val="28"/>
+        </w:rPr>
+        <w:t>Check all units</w:t>
+      </w:r>
+    </w:p>
+    <w:p>
+      <w:pPr>
+        <w:pStyle w:val="ListParagraph"/>
+        <w:numPr>
+          <w:ilvl w:val="0"/>
+          <w:numId w:val="5"/>
+        </w:numPr>
+        <w:rPr>
+          <w:b/>
+          <w:sz w:val="28"/>
+          <w:szCs w:val="28"/>
+        </w:rPr>
+      </w:pPr>
+      <w:r>
+        <w:rPr>
+          <w:b/>
+          <w:sz w:val="28"/>
+          <w:szCs w:val="28"/>
+        </w:rPr>
+        <w:t>Check all calculations.</w:t>
+      </w:r>
+    </w:p>
+    <w:p>
+      <w:pPr>
+        <w:pStyle w:val="ListParagraph"/>
+        <w:numPr>
+          <w:ilvl w:val="0"/>
+          <w:numId w:val="5"/>
+        </w:numPr>
+        <w:rPr>
+          <w:b/>
+          <w:sz w:val="28"/>
+          <w:szCs w:val="28"/>
+        </w:rPr>
+      </w:pPr>
+      <w:r>
+        <w:rPr>
+          <w:b/>
+          <w:sz w:val="28"/>
+          <w:szCs w:val="28"/>
+        </w:rPr>
+        <w:t>Check citing style</w:t>
+      </w:r>
+    </w:p>
+    <w:p>
+      <w:pPr>
+        <w:pStyle w:val="ListParagraph"/>
+        <w:numPr>
+          <w:ilvl w:val="0"/>
+          <w:numId w:val="5"/>
+        </w:numPr>
+        <w:rPr>
+          <w:b/>
+          <w:sz w:val="28"/>
+          <w:szCs w:val="28"/>
+        </w:rPr>
+      </w:pPr>
+      <w:r>
+        <w:rPr>
+          <w:b/>
+          <w:sz w:val="28"/>
+          <w:szCs w:val="28"/>
+        </w:rPr>
+        <w:t>Check analytic/closed-form</w:t>
+      </w:r>
+    </w:p>
+    <w:p>
+      <w:pPr>
+        <w:pStyle w:val="ListParagraph"/>
+        <w:numPr>
+          <w:ilvl w:val="0"/>
+          <w:numId w:val="5"/>
+        </w:numPr>
+        <w:rPr>
+          <w:b/>
+          <w:sz w:val="28"/>
+          <w:szCs w:val="28"/>
+        </w:rPr>
+      </w:pPr>
+      <w:r>
+        <w:rPr>
+          <w:b/>
+          <w:sz w:val="28"/>
+          <w:szCs w:val="28"/>
+        </w:rPr>
+        <w:t>Check word writing consistent</w:t>
+      </w:r>
+    </w:p>
+    <w:p>
+      <w:pPr>
+        <w:pStyle w:val="ListParagraph"/>
+        <w:numPr>
+          <w:ilvl w:val="0"/>
+          <w:numId w:val="5"/>
+        </w:numPr>
+        <w:rPr>
+          <w:b/>
+          <w:sz w:val="28"/>
+          <w:szCs w:val="28"/>
+        </w:rPr>
+      </w:pPr>
+      <w:r>
+        <w:rPr>
+          <w:b/>
+          <w:sz w:val="28"/>
+          <w:szCs w:val="28"/>
+        </w:rPr>
+        <w:t xml:space="preserve">Check </w:t>
+      </w:r>
+      <w:proofErr w:type="gramStart"/>
+      <w:r>
+        <w:rPr>
+          <w:b/>
+          <w:sz w:val="28"/>
+          <w:szCs w:val="28"/>
+        </w:rPr>
+        <w:t>itemizing ;</w:t>
+      </w:r>
+      <w:proofErr w:type="gramEnd"/>
+      <w:r>
+        <w:rPr>
+          <w:b/>
+          <w:sz w:val="28"/>
+          <w:szCs w:val="28"/>
+        </w:rPr>
+        <w:t xml:space="preserve"> or .</w:t>
+      </w:r>
+    </w:p>
+    <w:p>
+      <w:pPr>
+        <w:pStyle w:val="ListParagraph"/>
+        <w:numPr>
+          <w:ilvl w:val="0"/>
+          <w:numId w:val="5"/>
+        </w:numPr>
+        <w:rPr>
+          <w:b/>
+          <w:sz w:val="28"/>
+          <w:szCs w:val="28"/>
+        </w:rPr>
+      </w:pPr>
+      <w:r>
+        <w:rPr>
+          <w:b/>
+          <w:sz w:val="28"/>
+          <w:szCs w:val="28"/>
+        </w:rPr>
+        <w:t>Discussion after chapters &amp; recommendations vs conclusion</w:t>
+      </w:r>
       <w:bookmarkStart w:id="0" w:name="_GoBack"/>
       <w:bookmarkEnd w:id="0"/>
-      <w:r>
-        <w:t>Discussion</w:t>
+    </w:p>
+    <w:p>
+      <w:r>
+        <w:t>Intro:</w:t>
+      </w:r>
+    </w:p>
+    <w:p>
+      <w:r>
+        <w:t>Background:</w:t>
+      </w:r>
+    </w:p>
+    <w:p>
+      <w:r>
+        <w:t>Theoretic Limits:</w:t>
+      </w:r>
+    </w:p>
+    <w:p>
+      <w:r>
+        <w:t>Polynomial:</w:t>
+      </w:r>
+    </w:p>
+    <w:p>
+      <w:r>
+        <w:t>Standing:</w:t>
       </w:r>
     </w:p>
     <w:p>
@@ -118,24 +264,15 @@
       </w:r>
     </w:p>
     <w:p>
-      <w:pPr>
-        <w:pStyle w:val="ListParagraph"/>
-        <w:numPr>
-          <w:ilvl w:val="0"/>
-          <w:numId w:val="1"/>
-        </w:numPr>
-      </w:pPr>
-      <w:r>
-        <w:t>Discussion</w:t>
-      </w:r>
-    </w:p>
-    <w:p>
       <w:r>
         <w:t>Conclusion</w:t>
       </w:r>
       <w:r>
         <w:t>/Discussion</w:t>
       </w:r>
+      <w:r>
+        <w:t>/Recommendations</w:t>
+      </w:r>
     </w:p>
     <w:p>
       <w:pPr>
@@ -203,7 +340,19 @@
         </w:numPr>
       </w:pPr>
       <w:r>
-        <w:t>Entries + citing check</w:t>
+        <w:t xml:space="preserve">Entries </w:t>
+      </w:r>
+    </w:p>
+    <w:p>
+      <w:pPr>
+        <w:pStyle w:val="ListParagraph"/>
+        <w:numPr>
+          <w:ilvl w:val="0"/>
+          <w:numId w:val="1"/>
+        </w:numPr>
+      </w:pPr>
+      <w:r>
+        <w:t>Check manner of citing</w:t>
       </w:r>
     </w:p>
     <w:p>
@@ -257,6 +406,58 @@
     </w:p>
     <w:p>
       <w:pPr>
+        <w:pStyle w:val="ListParagraph"/>
+        <w:numPr>
+          <w:ilvl w:val="0"/>
+          <w:numId w:val="1"/>
+        </w:numPr>
+      </w:pPr>
+      <w:r>
+        <w:t xml:space="preserve">Stand plots: phase + Video: </w:t>
+      </w:r>
+      <w:proofErr w:type="spellStart"/>
+      <w:r>
+        <w:t>ldotz</w:t>
+      </w:r>
+      <w:proofErr w:type="spellEnd"/>
+      <w:r>
+        <w:t xml:space="preserve">, </w:t>
+      </w:r>
+      <w:proofErr w:type="spellStart"/>
+      <w:r>
+        <w:t>comz</w:t>
+      </w:r>
+      <w:proofErr w:type="spellEnd"/>
+      <w:r>
+        <w:t xml:space="preserve"> and ankle torque</w:t>
+      </w:r>
+    </w:p>
+    <w:p>
+      <w:pPr>
+        <w:pStyle w:val="ListParagraph"/>
+        <w:numPr>
+          <w:ilvl w:val="0"/>
+          <w:numId w:val="1"/>
+        </w:numPr>
+      </w:pPr>
+      <w:r>
+        <w:t>Walk plots: …</w:t>
+      </w:r>
+    </w:p>
+    <w:p>
+      <w:pPr>
+        <w:pStyle w:val="ListParagraph"/>
+        <w:numPr>
+          <w:ilvl w:val="0"/>
+          <w:numId w:val="1"/>
+        </w:numPr>
+      </w:pPr>
+      <w:r>
+        <w:t>All figures from thesis after last slide</w:t>
+      </w:r>
+    </w:p>
+    <w:p>
+      <w:pPr>
         <w:rPr>
           <w:b/>
           <w:sz w:val="28"/>
@@ -281,10 +482,8 @@
         </w:numPr>
       </w:pPr>
       <w:r>
-        <w:t>IHMC repos</w:t>
-      </w:r>
-      <w:r>
-        <w:t xml:space="preserve">: Make controller compact, neat and tested. Try fix prepare phase. Clean </w:t>
+        <w:lastRenderedPageBreak/>
+        <w:t xml:space="preserve">Clean </w:t>
       </w:r>
       <w:proofErr w:type="spellStart"/>
       <w:r>
@@ -316,14 +515,70 @@
           <w:ilvl w:val="0"/>
           <w:numId w:val="1"/>
         </w:numPr>
-      </w:pPr>
-      <w:r>
-        <w:t>Drive met atlas data</w:t>
-      </w:r>
-    </w:p>
-    <w:p>
-      <w:r>
-        <w:t>Questions:</w:t>
+        <w:rPr>
+          <w:lang w:val="nl-NL"/>
+        </w:rPr>
+      </w:pPr>
+      <w:r>
+        <w:rPr>
+          <w:lang w:val="nl-NL"/>
+        </w:rPr>
+        <w:t>Alle belangrijke niet-repos data in drive</w:t>
+      </w:r>
+    </w:p>
+    <w:p>
+      <w:pPr>
+        <w:pStyle w:val="ListParagraph"/>
+        <w:numPr>
+          <w:ilvl w:val="1"/>
+          <w:numId w:val="1"/>
+        </w:numPr>
+        <w:rPr>
+          <w:lang w:val="nl-NL"/>
+        </w:rPr>
+      </w:pPr>
+      <w:r>
+        <w:rPr>
+          <w:lang w:val="nl-NL"/>
+        </w:rPr>
+        <w:t>Belangrijke resultaten val+atlas</w:t>
+      </w:r>
+    </w:p>
+    <w:p>
+      <w:pPr>
+        <w:pStyle w:val="ListParagraph"/>
+        <w:numPr>
+          <w:ilvl w:val="1"/>
+          <w:numId w:val="1"/>
+        </w:numPr>
+        <w:rPr>
+          <w:lang w:val="nl-NL"/>
+        </w:rPr>
+      </w:pPr>
+      <w:r>
+        <w:rPr>
+          <w:lang w:val="nl-NL"/>
+        </w:rPr>
+        <w:t>Presenatie</w:t>
+      </w:r>
+    </w:p>
+    <w:p>
+      <w:pPr>
+        <w:ind w:left="1080"/>
+        <w:rPr>
+          <w:lang w:val="nl-NL"/>
+        </w:rPr>
+      </w:pPr>
+    </w:p>
+    <w:p>
+      <w:r>
+        <w:t>Questions</w:t>
+      </w:r>
+      <w:r>
+        <w:t xml:space="preserve"> to answer</w:t>
+      </w:r>
+      <w:r>
+        <w:t>:</w:t>
       </w:r>
     </w:p>
     <w:p>
@@ -340,41 +595,243 @@
       </w:r>
       <w:proofErr w:type="spellEnd"/>
       <w:r>
-        <w:t xml:space="preserve"> in QP how computed?</w:t>
-      </w:r>
-    </w:p>
-    <w:p>
-      <w:pPr>
-        <w:pStyle w:val="ListParagraph"/>
-        <w:numPr>
-          <w:ilvl w:val="0"/>
-          <w:numId w:val="1"/>
-        </w:numPr>
+        <w:t xml:space="preserve"> plots for Valkyrie?</w:t>
+      </w:r>
+    </w:p>
+    <w:p>
+      <w:pPr>
+        <w:pStyle w:val="ListParagraph"/>
+        <w:numPr>
+          <w:ilvl w:val="0"/>
+          <w:numId w:val="1"/>
+        </w:numPr>
+      </w:pPr>
+      <w:r>
+        <w:t>Wat was the filtering used?</w:t>
+      </w:r>
+    </w:p>
+    <w:p>
+      <w:pPr>
+        <w:pStyle w:val="ListParagraph"/>
+        <w:numPr>
+          <w:ilvl w:val="0"/>
+          <w:numId w:val="1"/>
+        </w:numPr>
+      </w:pPr>
+      <w:r>
+        <w:t>Suspensory strategy?</w:t>
+      </w:r>
+    </w:p>
+    <w:p>
+      <w:pPr>
+        <w:pStyle w:val="ListParagraph"/>
+        <w:numPr>
+          <w:ilvl w:val="0"/>
+          <w:numId w:val="1"/>
+        </w:numPr>
+      </w:pPr>
+      <w:r>
+        <w:t>Increasing height decreases ankle control?</w:t>
+      </w:r>
+    </w:p>
+    <w:p>
+      <w:r>
+        <w:t xml:space="preserve">Final thesis delivery </w:t>
+      </w:r>
+      <w:proofErr w:type="gramStart"/>
+      <w:r>
+        <w:t>check</w:t>
+      </w:r>
+      <w:proofErr w:type="gramEnd"/>
+      <w:r>
+        <w:t>:</w:t>
+      </w:r>
+    </w:p>
+    <w:p>
+      <w:pPr>
+        <w:pStyle w:val="ListParagraph"/>
+        <w:numPr>
+          <w:ilvl w:val="0"/>
+          <w:numId w:val="1"/>
+        </w:numPr>
+      </w:pPr>
+      <w:r>
+        <w:t>Cursive</w:t>
+      </w:r>
+    </w:p>
+    <w:p>
+      <w:pPr>
+        <w:pStyle w:val="ListParagraph"/>
+        <w:numPr>
+          <w:ilvl w:val="0"/>
+          <w:numId w:val="1"/>
+        </w:numPr>
+      </w:pPr>
+      <w:r>
+        <w:t>Citing</w:t>
+      </w:r>
+    </w:p>
+    <w:p>
+      <w:pPr>
+        <w:pStyle w:val="ListParagraph"/>
+        <w:numPr>
+          <w:ilvl w:val="0"/>
+          <w:numId w:val="1"/>
+        </w:numPr>
+      </w:pPr>
+      <w:r>
+        <w:t xml:space="preserve">Single or double </w:t>
+      </w:r>
+      <w:proofErr w:type="gramStart"/>
+      <w:r>
+        <w:t>“ ‘</w:t>
+      </w:r>
+      <w:proofErr w:type="gramEnd"/>
+    </w:p>
+    <w:p>
+      <w:pPr>
+        <w:pStyle w:val="ListParagraph"/>
+        <w:numPr>
+          <w:ilvl w:val="0"/>
+          <w:numId w:val="1"/>
+        </w:numPr>
+      </w:pPr>
+      <w:r>
+        <w:t>Dash in words</w:t>
+      </w:r>
+    </w:p>
+    <w:p>
+      <w:proofErr w:type="spellStart"/>
+      <w:r>
+        <w:t>Todo</w:t>
+      </w:r>
+      <w:proofErr w:type="spellEnd"/>
+      <w:r>
+        <w:t xml:space="preserve"> </w:t>
+      </w:r>
+      <w:proofErr w:type="spellStart"/>
+      <w:r>
+        <w:t>voor</w:t>
+      </w:r>
+      <w:proofErr w:type="spellEnd"/>
+      <w:r>
+        <w:t xml:space="preserve"> </w:t>
+      </w:r>
+      <w:proofErr w:type="spellStart"/>
+      <w:r>
+        <w:t>weggaan</w:t>
+      </w:r>
+      <w:proofErr w:type="spellEnd"/>
+      <w:r>
+        <w:t>:</w:t>
+      </w:r>
+    </w:p>
+    <w:p>
+      <w:pPr>
+        <w:pStyle w:val="ListParagraph"/>
+        <w:numPr>
+          <w:ilvl w:val="0"/>
+          <w:numId w:val="1"/>
+        </w:numPr>
+      </w:pPr>
+      <w:proofErr w:type="spellStart"/>
+      <w:r>
+        <w:t>Tas</w:t>
+      </w:r>
+      <w:proofErr w:type="spellEnd"/>
+      <w:r>
+        <w:t xml:space="preserve"> </w:t>
+      </w:r>
+      <w:proofErr w:type="spellStart"/>
+      <w:r>
+        <w:t>inpakken</w:t>
+      </w:r>
+      <w:proofErr w:type="spellEnd"/>
+    </w:p>
+    <w:p>
+      <w:pPr>
+        <w:pStyle w:val="ListParagraph"/>
+        <w:numPr>
+          <w:ilvl w:val="0"/>
+          <w:numId w:val="1"/>
+        </w:numPr>
+        <w:rPr>
+          <w:lang w:val="nl-NL"/>
+        </w:rPr>
+      </w:pPr>
+      <w:r>
+        <w:rPr>
+          <w:lang w:val="nl-NL"/>
+        </w:rPr>
+        <w:t>Borrel dingen rond: beamer en geluid</w:t>
+      </w:r>
+    </w:p>
+    <w:p>
+      <w:pPr>
+        <w:pStyle w:val="ListParagraph"/>
+        <w:numPr>
+          <w:ilvl w:val="0"/>
+          <w:numId w:val="1"/>
+        </w:numPr>
+        <w:rPr>
+          <w:lang w:val="nl-NL"/>
+        </w:rPr>
+      </w:pPr>
+      <w:r>
+        <w:rPr>
+          <w:lang w:val="nl-NL"/>
+        </w:rPr>
+        <w:t>Thesis compleet, code &amp; data beschikbaar voor NL</w:t>
+      </w:r>
+    </w:p>
+    <w:p>
+      <w:pPr>
+        <w:pStyle w:val="ListParagraph"/>
+        <w:numPr>
+          <w:ilvl w:val="0"/>
+          <w:numId w:val="1"/>
+        </w:numPr>
+        <w:rPr>
+          <w:lang w:val="nl-NL"/>
+        </w:rPr>
+      </w:pPr>
+      <w:r>
+        <w:rPr>
+          <w:lang w:val="nl-NL"/>
+        </w:rPr>
+        <w:t>Maak 1 branche hfb1 + hfb2</w:t>
+      </w:r>
+    </w:p>
+    <w:p>
+      <w:pPr>
+        <w:pStyle w:val="ListParagraph"/>
+        <w:rPr>
+          <w:lang w:val="nl-NL"/>
+        </w:rPr>
+      </w:pPr>
+    </w:p>
+    <w:p>
+      <w:pPr>
         <w:rPr>
           <w:i/>
-        </w:rPr>
-      </w:pPr>
-      <w:r>
-        <w:rPr>
-          <w:i/>
-        </w:rPr>
-        <w:t>Orbital energy in appendix?</w:t>
-      </w:r>
-    </w:p>
-    <w:p>
-      <w:pPr>
-        <w:pStyle w:val="ListParagraph"/>
-        <w:numPr>
-          <w:ilvl w:val="0"/>
-          <w:numId w:val="1"/>
-        </w:numPr>
-        <w:rPr>
-          <w:i/>
-        </w:rPr>
-      </w:pPr>
-    </w:p>
-    <w:p/>
-    <w:p/>
+          <w:lang w:val="nl-NL"/>
+        </w:rPr>
+      </w:pPr>
+    </w:p>
+    <w:p>
+      <w:pPr>
+        <w:rPr>
+          <w:lang w:val="nl-NL"/>
+        </w:rPr>
+      </w:pPr>
+    </w:p>
+    <w:p>
+      <w:pPr>
+        <w:rPr>
+          <w:lang w:val="nl-NL"/>
+        </w:rPr>
+      </w:pPr>
+    </w:p>
     <w:sectPr>
       <w:pgSz w:w="12240" w:h="15840"/>
       <w:pgMar w:top="1440" w:right="1440" w:bottom="1440" w:left="1440" w:header="720" w:footer="720" w:gutter="0"/>
@@ -501,6 +958,232 @@
     </w:lvl>
   </w:abstractNum>
   <w:abstractNum w:abstractNumId="1" w15:restartNumberingAfterBreak="0">
+    <w:nsid w:val="29E85E1E"/>
+    <w:multiLevelType w:val="hybridMultilevel"/>
+    <w:tmpl w:val="17AA3E98"/>
+    <w:lvl w:ilvl="0" w:tplc="FBA69A4E">
+      <w:start w:val="3813"/>
+      <w:numFmt w:val="bullet"/>
+      <w:lvlText w:val="-"/>
+      <w:lvlJc w:val="left"/>
+      <w:pPr>
+        <w:ind w:left="720" w:hanging="360"/>
+      </w:pPr>
+      <w:rPr>
+        <w:rFonts w:ascii="Calibri" w:eastAsiaTheme="minorHAnsi" w:hAnsi="Calibri" w:cs="Calibri" w:hint="default"/>
+      </w:rPr>
+    </w:lvl>
+    <w:lvl w:ilvl="1" w:tplc="04090003" w:tentative="1">
+      <w:start w:val="1"/>
+      <w:numFmt w:val="bullet"/>
+      <w:lvlText w:val="o"/>
+      <w:lvlJc w:val="left"/>
+      <w:pPr>
+        <w:ind w:left="1440" w:hanging="360"/>
+      </w:pPr>
+      <w:rPr>
+        <w:rFonts w:ascii="Courier New" w:hAnsi="Courier New" w:cs="Courier New" w:hint="default"/>
+      </w:rPr>
+    </w:lvl>
+    <w:lvl w:ilvl="2" w:tplc="04090005" w:tentative="1">
+      <w:start w:val="1"/>
+      <w:numFmt w:val="bullet"/>
+      <w:lvlText w:val=""/>
+      <w:lvlJc w:val="left"/>
+      <w:pPr>
+        <w:ind w:left="2160" w:hanging="360"/>
+      </w:pPr>
+      <w:rPr>
+        <w:rFonts w:ascii="Wingdings" w:hAnsi="Wingdings" w:hint="default"/>
+      </w:rPr>
+    </w:lvl>
+    <w:lvl w:ilvl="3" w:tplc="04090001" w:tentative="1">
+      <w:start w:val="1"/>
+      <w:numFmt w:val="bullet"/>
+      <w:lvlText w:val=""/>
+      <w:lvlJc w:val="left"/>
+      <w:pPr>
+        <w:ind w:left="2880" w:hanging="360"/>
+      </w:pPr>
+      <w:rPr>
+        <w:rFonts w:ascii="Symbol" w:hAnsi="Symbol" w:hint="default"/>
+      </w:rPr>
+    </w:lvl>
+    <w:lvl w:ilvl="4" w:tplc="04090003" w:tentative="1">
+      <w:start w:val="1"/>
+      <w:numFmt w:val="bullet"/>
+      <w:lvlText w:val="o"/>
+      <w:lvlJc w:val="left"/>
+      <w:pPr>
+        <w:ind w:left="3600" w:hanging="360"/>
+      </w:pPr>
+      <w:rPr>
+        <w:rFonts w:ascii="Courier New" w:hAnsi="Courier New" w:cs="Courier New" w:hint="default"/>
+      </w:rPr>
+    </w:lvl>
+    <w:lvl w:ilvl="5" w:tplc="04090005" w:tentative="1">
+      <w:start w:val="1"/>
+      <w:numFmt w:val="bullet"/>
+      <w:lvlText w:val=""/>
+      <w:lvlJc w:val="left"/>
+      <w:pPr>
+        <w:ind w:left="4320" w:hanging="360"/>
+      </w:pPr>
+      <w:rPr>
+        <w:rFonts w:ascii="Wingdings" w:hAnsi="Wingdings" w:hint="default"/>
+      </w:rPr>
+    </w:lvl>
+    <w:lvl w:ilvl="6" w:tplc="04090001" w:tentative="1">
+      <w:start w:val="1"/>
+      <w:numFmt w:val="bullet"/>
+      <w:lvlText w:val=""/>
+      <w:lvlJc w:val="left"/>
+      <w:pPr>
+        <w:ind w:left="5040" w:hanging="360"/>
+      </w:pPr>
+      <w:rPr>
+        <w:rFonts w:ascii="Symbol" w:hAnsi="Symbol" w:hint="default"/>
+      </w:rPr>
+    </w:lvl>
+    <w:lvl w:ilvl="7" w:tplc="04090003" w:tentative="1">
+      <w:start w:val="1"/>
+      <w:numFmt w:val="bullet"/>
+      <w:lvlText w:val="o"/>
+      <w:lvlJc w:val="left"/>
+      <w:pPr>
+        <w:ind w:left="5760" w:hanging="360"/>
+      </w:pPr>
+      <w:rPr>
+        <w:rFonts w:ascii="Courier New" w:hAnsi="Courier New" w:cs="Courier New" w:hint="default"/>
+      </w:rPr>
+    </w:lvl>
+    <w:lvl w:ilvl="8" w:tplc="04090005" w:tentative="1">
+      <w:start w:val="1"/>
+      <w:numFmt w:val="bullet"/>
+      <w:lvlText w:val=""/>
+      <w:lvlJc w:val="left"/>
+      <w:pPr>
+        <w:ind w:left="6480" w:hanging="360"/>
+      </w:pPr>
+      <w:rPr>
+        <w:rFonts w:ascii="Wingdings" w:hAnsi="Wingdings" w:hint="default"/>
+      </w:rPr>
+    </w:lvl>
+  </w:abstractNum>
+  <w:abstractNum w:abstractNumId="2" w15:restartNumberingAfterBreak="0">
+    <w:nsid w:val="3CDA4271"/>
+    <w:multiLevelType w:val="hybridMultilevel"/>
+    <w:tmpl w:val="D23ABB5C"/>
+    <w:lvl w:ilvl="0" w:tplc="624C689E">
+      <w:start w:val="3813"/>
+      <w:numFmt w:val="bullet"/>
+      <w:lvlText w:val="-"/>
+      <w:lvlJc w:val="left"/>
+      <w:pPr>
+        <w:ind w:left="720" w:hanging="360"/>
+      </w:pPr>
+      <w:rPr>
+        <w:rFonts w:ascii="Calibri" w:eastAsiaTheme="minorHAnsi" w:hAnsi="Calibri" w:cs="Calibri" w:hint="default"/>
+      </w:rPr>
+    </w:lvl>
+    <w:lvl w:ilvl="1" w:tplc="04090003" w:tentative="1">
+      <w:start w:val="1"/>
+      <w:numFmt w:val="bullet"/>
+      <w:lvlText w:val="o"/>
+      <w:lvlJc w:val="left"/>
+      <w:pPr>
+        <w:ind w:left="1440" w:hanging="360"/>
+      </w:pPr>
+      <w:rPr>
+        <w:rFonts w:ascii="Courier New" w:hAnsi="Courier New" w:cs="Courier New" w:hint="default"/>
+      </w:rPr>
+    </w:lvl>
+    <w:lvl w:ilvl="2" w:tplc="04090005" w:tentative="1">
+      <w:start w:val="1"/>
+      <w:numFmt w:val="bullet"/>
+      <w:lvlText w:val=""/>
+      <w:lvlJc w:val="left"/>
+      <w:pPr>
+        <w:ind w:left="2160" w:hanging="360"/>
+      </w:pPr>
+      <w:rPr>
+        <w:rFonts w:ascii="Wingdings" w:hAnsi="Wingdings" w:hint="default"/>
+      </w:rPr>
+    </w:lvl>
+    <w:lvl w:ilvl="3" w:tplc="04090001" w:tentative="1">
+      <w:start w:val="1"/>
+      <w:numFmt w:val="bullet"/>
+      <w:lvlText w:val=""/>
+      <w:lvlJc w:val="left"/>
+      <w:pPr>
+        <w:ind w:left="2880" w:hanging="360"/>
+      </w:pPr>
+      <w:rPr>
+        <w:rFonts w:ascii="Symbol" w:hAnsi="Symbol" w:hint="default"/>
+      </w:rPr>
+    </w:lvl>
+    <w:lvl w:ilvl="4" w:tplc="04090003" w:tentative="1">
+      <w:start w:val="1"/>
+      <w:numFmt w:val="bullet"/>
+      <w:lvlText w:val="o"/>
+      <w:lvlJc w:val="left"/>
+      <w:pPr>
+        <w:ind w:left="3600" w:hanging="360"/>
+      </w:pPr>
+      <w:rPr>
+        <w:rFonts w:ascii="Courier New" w:hAnsi="Courier New" w:cs="Courier New" w:hint="default"/>
+      </w:rPr>
+    </w:lvl>
+    <w:lvl w:ilvl="5" w:tplc="04090005" w:tentative="1">
+      <w:start w:val="1"/>
+      <w:numFmt w:val="bullet"/>
+      <w:lvlText w:val=""/>
+      <w:lvlJc w:val="left"/>
+      <w:pPr>
+        <w:ind w:left="4320" w:hanging="360"/>
+      </w:pPr>
+      <w:rPr>
+        <w:rFonts w:ascii="Wingdings" w:hAnsi="Wingdings" w:hint="default"/>
+      </w:rPr>
+    </w:lvl>
+    <w:lvl w:ilvl="6" w:tplc="04090001" w:tentative="1">
+      <w:start w:val="1"/>
+      <w:numFmt w:val="bullet"/>
+      <w:lvlText w:val=""/>
+      <w:lvlJc w:val="left"/>
+      <w:pPr>
+        <w:ind w:left="5040" w:hanging="360"/>
+      </w:pPr>
+      <w:rPr>
+        <w:rFonts w:ascii="Symbol" w:hAnsi="Symbol" w:hint="default"/>
+      </w:rPr>
+    </w:lvl>
+    <w:lvl w:ilvl="7" w:tplc="04090003" w:tentative="1">
+      <w:start w:val="1"/>
+      <w:numFmt w:val="bullet"/>
+      <w:lvlText w:val="o"/>
+      <w:lvlJc w:val="left"/>
+      <w:pPr>
+        <w:ind w:left="5760" w:hanging="360"/>
+      </w:pPr>
+      <w:rPr>
+        <w:rFonts w:ascii="Courier New" w:hAnsi="Courier New" w:cs="Courier New" w:hint="default"/>
+      </w:rPr>
+    </w:lvl>
+    <w:lvl w:ilvl="8" w:tplc="04090005" w:tentative="1">
+      <w:start w:val="1"/>
+      <w:numFmt w:val="bullet"/>
+      <w:lvlText w:val=""/>
+      <w:lvlJc w:val="left"/>
+      <w:pPr>
+        <w:ind w:left="6480" w:hanging="360"/>
+      </w:pPr>
+      <w:rPr>
+        <w:rFonts w:ascii="Wingdings" w:hAnsi="Wingdings" w:hint="default"/>
+      </w:rPr>
+    </w:lvl>
+  </w:abstractNum>
+  <w:abstractNum w:abstractNumId="3" w15:restartNumberingAfterBreak="0">
     <w:nsid w:val="4E9A35AD"/>
     <w:multiLevelType w:val="hybridMultilevel"/>
     <w:tmpl w:val="738E929A"/>
@@ -612,7 +1295,7 @@
       </w:rPr>
     </w:lvl>
   </w:abstractNum>
-  <w:abstractNum w:abstractNumId="2" w15:restartNumberingAfterBreak="0">
+  <w:abstractNum w:abstractNumId="4" w15:restartNumberingAfterBreak="0">
     <w:nsid w:val="784116E9"/>
     <w:multiLevelType w:val="hybridMultilevel"/>
     <w:tmpl w:val="7F204DD4"/>
@@ -627,7 +1310,7 @@
         <w:rFonts w:ascii="Calibri" w:eastAsiaTheme="minorHAnsi" w:hAnsi="Calibri" w:cs="Calibri" w:hint="default"/>
       </w:rPr>
     </w:lvl>
-    <w:lvl w:ilvl="1" w:tplc="04090003" w:tentative="1">
+    <w:lvl w:ilvl="1" w:tplc="04090003">
       <w:start w:val="1"/>
       <w:numFmt w:val="bullet"/>
       <w:lvlText w:val="o"/>
@@ -725,13 +1408,19 @@
     </w:lvl>
   </w:abstractNum>
   <w:num w:numId="1">
-    <w:abstractNumId w:val="2"/>
+    <w:abstractNumId w:val="4"/>
   </w:num>
   <w:num w:numId="2">
-    <w:abstractNumId w:val="1"/>
+    <w:abstractNumId w:val="3"/>
   </w:num>
   <w:num w:numId="3">
     <w:abstractNumId w:val="0"/>
+  </w:num>
+  <w:num w:numId="4">
+    <w:abstractNumId w:val="2"/>
+  </w:num>
+  <w:num w:numId="5">
+    <w:abstractNumId w:val="1"/>
   </w:num>
 </w:numbering>
 </file>

</xml_diff>

<commit_message>
last version before new branch
</commit_message>
<xml_diff>
--- a/ThesisTODO.docx
+++ b/ThesisTODO.docx
@@ -38,184 +38,272 @@
           <w:sz w:val="28"/>
           <w:szCs w:val="28"/>
         </w:rPr>
-        <w:t>Check all figures</w:t>
-      </w:r>
-    </w:p>
-    <w:p>
-      <w:pPr>
-        <w:pStyle w:val="ListParagraph"/>
-        <w:numPr>
-          <w:ilvl w:val="0"/>
-          <w:numId w:val="5"/>
-        </w:numPr>
-        <w:rPr>
-          <w:b/>
-          <w:sz w:val="28"/>
-          <w:szCs w:val="28"/>
-        </w:rPr>
-      </w:pPr>
-      <w:r>
-        <w:rPr>
-          <w:b/>
-          <w:sz w:val="28"/>
-          <w:szCs w:val="28"/>
-        </w:rPr>
-        <w:t>Check all units</w:t>
-      </w:r>
-    </w:p>
-    <w:p>
-      <w:pPr>
-        <w:pStyle w:val="ListParagraph"/>
-        <w:numPr>
-          <w:ilvl w:val="0"/>
-          <w:numId w:val="5"/>
-        </w:numPr>
-        <w:rPr>
-          <w:b/>
-          <w:sz w:val="28"/>
-          <w:szCs w:val="28"/>
-        </w:rPr>
-      </w:pPr>
-      <w:r>
-        <w:rPr>
-          <w:b/>
-          <w:sz w:val="28"/>
-          <w:szCs w:val="28"/>
-        </w:rPr>
-        <w:t>Check all calculations.</w:t>
-      </w:r>
-    </w:p>
-    <w:p>
-      <w:pPr>
-        <w:pStyle w:val="ListParagraph"/>
-        <w:numPr>
-          <w:ilvl w:val="0"/>
-          <w:numId w:val="5"/>
-        </w:numPr>
-        <w:rPr>
-          <w:b/>
-          <w:sz w:val="28"/>
-          <w:szCs w:val="28"/>
-        </w:rPr>
-      </w:pPr>
-      <w:r>
-        <w:rPr>
-          <w:b/>
-          <w:sz w:val="28"/>
-          <w:szCs w:val="28"/>
-        </w:rPr>
-        <w:t>Check citing style</w:t>
-      </w:r>
-    </w:p>
-    <w:p>
-      <w:pPr>
-        <w:pStyle w:val="ListParagraph"/>
-        <w:numPr>
-          <w:ilvl w:val="0"/>
-          <w:numId w:val="5"/>
-        </w:numPr>
-        <w:rPr>
-          <w:b/>
-          <w:sz w:val="28"/>
-          <w:szCs w:val="28"/>
-        </w:rPr>
-      </w:pPr>
-      <w:r>
-        <w:rPr>
-          <w:b/>
-          <w:sz w:val="28"/>
-          <w:szCs w:val="28"/>
-        </w:rPr>
-        <w:t>Check analytic/closed-form</w:t>
-      </w:r>
-    </w:p>
-    <w:p>
-      <w:pPr>
-        <w:pStyle w:val="ListParagraph"/>
-        <w:numPr>
-          <w:ilvl w:val="0"/>
-          <w:numId w:val="5"/>
-        </w:numPr>
-        <w:rPr>
-          <w:b/>
-          <w:sz w:val="28"/>
-          <w:szCs w:val="28"/>
-        </w:rPr>
-      </w:pPr>
-      <w:r>
-        <w:rPr>
-          <w:b/>
-          <w:sz w:val="28"/>
-          <w:szCs w:val="28"/>
-        </w:rPr>
-        <w:t>Check word writing consistent</w:t>
-      </w:r>
-    </w:p>
-    <w:p>
-      <w:pPr>
-        <w:pStyle w:val="ListParagraph"/>
-        <w:numPr>
-          <w:ilvl w:val="0"/>
-          <w:numId w:val="5"/>
-        </w:numPr>
-        <w:rPr>
-          <w:b/>
-          <w:sz w:val="28"/>
-          <w:szCs w:val="28"/>
-        </w:rPr>
-      </w:pPr>
-      <w:r>
-        <w:rPr>
-          <w:b/>
-          <w:sz w:val="28"/>
-          <w:szCs w:val="28"/>
-        </w:rPr>
-        <w:t xml:space="preserve">Check </w:t>
-      </w:r>
-      <w:proofErr w:type="gramStart"/>
-      <w:r>
-        <w:rPr>
-          <w:b/>
-          <w:sz w:val="28"/>
-          <w:szCs w:val="28"/>
-        </w:rPr>
-        <w:t>itemizing ;</w:t>
-      </w:r>
-      <w:proofErr w:type="gramEnd"/>
-      <w:r>
-        <w:rPr>
-          <w:b/>
-          <w:sz w:val="28"/>
-          <w:szCs w:val="28"/>
-        </w:rPr>
-        <w:t xml:space="preserve"> or .</w:t>
-      </w:r>
-    </w:p>
-    <w:p>
-      <w:pPr>
-        <w:pStyle w:val="ListParagraph"/>
-        <w:numPr>
-          <w:ilvl w:val="0"/>
-          <w:numId w:val="5"/>
-        </w:numPr>
-        <w:rPr>
-          <w:b/>
-          <w:sz w:val="28"/>
-          <w:szCs w:val="28"/>
-        </w:rPr>
-      </w:pPr>
-      <w:r>
-        <w:rPr>
-          <w:b/>
-          <w:sz w:val="28"/>
-          <w:szCs w:val="28"/>
-        </w:rPr>
-        <w:t>Discussion after chapters &amp; recommendations vs conclusion</w:t>
+        <w:t>Make new version first</w:t>
       </w:r>
       <w:bookmarkStart w:id="0" w:name="_GoBack"/>
       <w:bookmarkEnd w:id="0"/>
     </w:p>
     <w:p>
+      <w:pPr>
+        <w:pStyle w:val="ListParagraph"/>
+        <w:numPr>
+          <w:ilvl w:val="0"/>
+          <w:numId w:val="5"/>
+        </w:numPr>
+        <w:rPr>
+          <w:b/>
+          <w:sz w:val="28"/>
+          <w:szCs w:val="28"/>
+        </w:rPr>
+      </w:pPr>
+      <w:r>
+        <w:rPr>
+          <w:b/>
+          <w:sz w:val="28"/>
+          <w:szCs w:val="28"/>
+        </w:rPr>
+        <w:t>Check all figures</w:t>
+      </w:r>
+    </w:p>
+    <w:p>
+      <w:pPr>
+        <w:pStyle w:val="ListParagraph"/>
+        <w:numPr>
+          <w:ilvl w:val="0"/>
+          <w:numId w:val="5"/>
+        </w:numPr>
+        <w:rPr>
+          <w:b/>
+          <w:sz w:val="28"/>
+          <w:szCs w:val="28"/>
+        </w:rPr>
+      </w:pPr>
+      <w:r>
+        <w:rPr>
+          <w:b/>
+          <w:sz w:val="28"/>
+          <w:szCs w:val="28"/>
+        </w:rPr>
+        <w:t>Check all units</w:t>
+      </w:r>
+    </w:p>
+    <w:p>
+      <w:pPr>
+        <w:pStyle w:val="ListParagraph"/>
+        <w:numPr>
+          <w:ilvl w:val="0"/>
+          <w:numId w:val="5"/>
+        </w:numPr>
+        <w:rPr>
+          <w:b/>
+          <w:sz w:val="28"/>
+          <w:szCs w:val="28"/>
+        </w:rPr>
+      </w:pPr>
+      <w:r>
+        <w:rPr>
+          <w:b/>
+          <w:sz w:val="28"/>
+          <w:szCs w:val="28"/>
+        </w:rPr>
+        <w:t>Check all calculations.</w:t>
+      </w:r>
+    </w:p>
+    <w:p>
+      <w:pPr>
+        <w:pStyle w:val="ListParagraph"/>
+        <w:numPr>
+          <w:ilvl w:val="0"/>
+          <w:numId w:val="5"/>
+        </w:numPr>
+        <w:rPr>
+          <w:b/>
+          <w:sz w:val="28"/>
+          <w:szCs w:val="28"/>
+        </w:rPr>
+      </w:pPr>
+      <w:r>
+        <w:rPr>
+          <w:b/>
+          <w:sz w:val="28"/>
+          <w:szCs w:val="28"/>
+        </w:rPr>
+        <w:t>Check citing style</w:t>
+      </w:r>
+      <w:r>
+        <w:rPr>
+          <w:b/>
+          <w:sz w:val="28"/>
+          <w:szCs w:val="28"/>
+        </w:rPr>
+        <w:t>-&gt; remove all names.</w:t>
+      </w:r>
+    </w:p>
+    <w:p>
+      <w:pPr>
+        <w:pStyle w:val="ListParagraph"/>
+        <w:numPr>
+          <w:ilvl w:val="0"/>
+          <w:numId w:val="5"/>
+        </w:numPr>
+        <w:rPr>
+          <w:b/>
+          <w:sz w:val="28"/>
+          <w:szCs w:val="28"/>
+        </w:rPr>
+      </w:pPr>
+      <w:r>
+        <w:rPr>
+          <w:b/>
+          <w:sz w:val="28"/>
+          <w:szCs w:val="28"/>
+        </w:rPr>
+        <w:t>Check analytic/closed-form</w:t>
+      </w:r>
+    </w:p>
+    <w:p>
+      <w:pPr>
+        <w:pStyle w:val="ListParagraph"/>
+        <w:numPr>
+          <w:ilvl w:val="0"/>
+          <w:numId w:val="5"/>
+        </w:numPr>
+        <w:rPr>
+          <w:b/>
+          <w:sz w:val="28"/>
+          <w:szCs w:val="28"/>
+        </w:rPr>
+      </w:pPr>
+      <w:r>
+        <w:rPr>
+          <w:b/>
+          <w:sz w:val="28"/>
+          <w:szCs w:val="28"/>
+        </w:rPr>
+        <w:t>Check word writing consistent</w:t>
+      </w:r>
+    </w:p>
+    <w:p>
+      <w:pPr>
+        <w:pStyle w:val="ListParagraph"/>
+        <w:numPr>
+          <w:ilvl w:val="0"/>
+          <w:numId w:val="5"/>
+        </w:numPr>
+        <w:rPr>
+          <w:b/>
+          <w:sz w:val="28"/>
+          <w:szCs w:val="28"/>
+        </w:rPr>
+      </w:pPr>
+      <w:r>
+        <w:rPr>
+          <w:b/>
+          <w:sz w:val="28"/>
+          <w:szCs w:val="28"/>
+        </w:rPr>
+        <w:t xml:space="preserve">Check </w:t>
+      </w:r>
+      <w:proofErr w:type="gramStart"/>
+      <w:r>
+        <w:rPr>
+          <w:b/>
+          <w:sz w:val="28"/>
+          <w:szCs w:val="28"/>
+        </w:rPr>
+        <w:t>itemizing ;</w:t>
+      </w:r>
+      <w:proofErr w:type="gramEnd"/>
+      <w:r>
+        <w:rPr>
+          <w:b/>
+          <w:sz w:val="28"/>
+          <w:szCs w:val="28"/>
+        </w:rPr>
+        <w:t xml:space="preserve"> or .</w:t>
+      </w:r>
+    </w:p>
+    <w:p>
+      <w:pPr>
+        <w:pStyle w:val="ListParagraph"/>
+        <w:numPr>
+          <w:ilvl w:val="0"/>
+          <w:numId w:val="5"/>
+        </w:numPr>
+        <w:rPr>
+          <w:b/>
+          <w:sz w:val="28"/>
+          <w:szCs w:val="28"/>
+        </w:rPr>
+      </w:pPr>
+      <w:r>
+        <w:rPr>
+          <w:b/>
+          <w:sz w:val="28"/>
+          <w:szCs w:val="28"/>
+        </w:rPr>
+        <w:t>Discussion after chapters &amp; recommendations vs conclusion</w:t>
+      </w:r>
+    </w:p>
+    <w:p>
+      <w:pPr>
+        <w:pStyle w:val="ListParagraph"/>
+        <w:numPr>
+          <w:ilvl w:val="0"/>
+          <w:numId w:val="5"/>
+        </w:numPr>
+        <w:rPr>
+          <w:b/>
+          <w:sz w:val="28"/>
+          <w:szCs w:val="28"/>
+        </w:rPr>
+      </w:pPr>
+      <w:r>
+        <w:rPr>
+          <w:b/>
+          <w:sz w:val="28"/>
+          <w:szCs w:val="28"/>
+        </w:rPr>
+        <w:t>Replace all \</w:t>
+      </w:r>
+      <w:proofErr w:type="gramStart"/>
+      <w:r>
+        <w:rPr>
+          <w:b/>
+          <w:sz w:val="28"/>
+          <w:szCs w:val="28"/>
+        </w:rPr>
+        <w:t>paragraph{</w:t>
+      </w:r>
+      <w:proofErr w:type="gramEnd"/>
+      <w:r>
+        <w:rPr>
+          <w:b/>
+          <w:sz w:val="28"/>
+          <w:szCs w:val="28"/>
+        </w:rPr>
+        <w:t xml:space="preserve">} commands with </w:t>
+      </w:r>
+      <w:proofErr w:type="spellStart"/>
+      <w:r>
+        <w:rPr>
+          <w:b/>
+          <w:sz w:val="28"/>
+          <w:szCs w:val="28"/>
+        </w:rPr>
+        <w:t>subsubsections</w:t>
+      </w:r>
+      <w:proofErr w:type="spellEnd"/>
+      <w:r>
+        <w:rPr>
+          <w:b/>
+          <w:sz w:val="28"/>
+          <w:szCs w:val="28"/>
+        </w:rPr>
+        <w:t>.</w:t>
+      </w:r>
+    </w:p>
+    <w:p>
       <w:r>
         <w:t>Intro:</w:t>
       </w:r>
@@ -470,6 +558,7 @@
           <w:sz w:val="28"/>
           <w:szCs w:val="28"/>
         </w:rPr>
+        <w:lastRenderedPageBreak/>
         <w:t>DATA:</w:t>
       </w:r>
     </w:p>
@@ -482,7 +571,6 @@
         </w:numPr>
       </w:pPr>
       <w:r>
-        <w:lastRenderedPageBreak/>
         <w:t xml:space="preserve">Clean </w:t>
       </w:r>
       <w:proofErr w:type="spellStart"/>

</xml_diff>

<commit_message>
thesis final before friday check
</commit_message>
<xml_diff>
--- a/ThesisTODO.docx
+++ b/ThesisTODO.docx
@@ -62,6 +62,14 @@
         </w:rPr>
         <w:t>Check all figures</w:t>
       </w:r>
+      <w:r>
+        <w:rPr>
+          <w:b/>
+          <w:sz w:val="28"/>
+          <w:szCs w:val="28"/>
+        </w:rPr>
+        <w:t xml:space="preserve"> -&gt; all on top?</w:t>
+      </w:r>
     </w:p>
     <w:p>
       <w:pPr>
@@ -843,8 +851,222 @@
       <w:r>
         <w:t>Time-response?</w:t>
       </w:r>
+    </w:p>
+    <w:p>
+      <w:pPr>
+        <w:pStyle w:val="ListParagraph"/>
+        <w:numPr>
+          <w:ilvl w:val="0"/>
+          <w:numId w:val="1"/>
+        </w:numPr>
+      </w:pPr>
+      <w:r>
+        <w:t>Feedforward, feedback</w:t>
+      </w:r>
+    </w:p>
+    <w:p>
+      <w:pPr>
+        <w:pStyle w:val="ListParagraph"/>
+        <w:numPr>
+          <w:ilvl w:val="0"/>
+          <w:numId w:val="1"/>
+        </w:numPr>
+      </w:pPr>
+      <w:r>
+        <w:t>Whole-body</w:t>
+      </w:r>
+    </w:p>
+    <w:p>
+      <w:pPr>
+        <w:pStyle w:val="ListParagraph"/>
+        <w:numPr>
+          <w:ilvl w:val="0"/>
+          <w:numId w:val="1"/>
+        </w:numPr>
+      </w:pPr>
+      <w:r>
+        <w:t xml:space="preserve">Momentum-based, everything with </w:t>
+      </w:r>
+      <w:r>
+        <w:t>–</w:t>
+      </w:r>
+      <w:r>
+        <w:t>based</w:t>
+      </w:r>
+    </w:p>
+    <w:p>
+      <w:pPr>
+        <w:pStyle w:val="ListParagraph"/>
+        <w:numPr>
+          <w:ilvl w:val="0"/>
+          <w:numId w:val="1"/>
+        </w:numPr>
+      </w:pPr>
+      <w:r>
+        <w:t>Footstep, foot hold foothold</w:t>
+      </w:r>
+    </w:p>
+    <w:p>
+      <w:pPr>
+        <w:pStyle w:val="ListParagraph"/>
+        <w:numPr>
+          <w:ilvl w:val="0"/>
+          <w:numId w:val="1"/>
+        </w:numPr>
+      </w:pPr>
+      <w:r>
+        <w:t>T</w:t>
+      </w:r>
+      <w:r>
+        <w:t>ouchdown</w:t>
+      </w:r>
+    </w:p>
+    <w:p>
+      <w:pPr>
+        <w:pStyle w:val="ListParagraph"/>
+        <w:numPr>
+          <w:ilvl w:val="0"/>
+          <w:numId w:val="1"/>
+        </w:numPr>
+      </w:pPr>
+      <w:r>
+        <w:t>Mass-spring</w:t>
+      </w:r>
+    </w:p>
+    <w:p>
+      <w:pPr>
+        <w:pStyle w:val="ListParagraph"/>
+        <w:numPr>
+          <w:ilvl w:val="0"/>
+          <w:numId w:val="1"/>
+        </w:numPr>
+      </w:pPr>
+      <w:r>
+        <w:t xml:space="preserve">Work </w:t>
+      </w:r>
+      <w:proofErr w:type="spellStart"/>
+      <w:r>
+        <w:t>ipv</w:t>
+      </w:r>
+      <w:proofErr w:type="spellEnd"/>
+      <w:r>
+        <w:t xml:space="preserve"> works</w:t>
+      </w:r>
+    </w:p>
+    <w:p>
+      <w:pPr>
+        <w:pStyle w:val="ListParagraph"/>
+        <w:numPr>
+          <w:ilvl w:val="0"/>
+          <w:numId w:val="1"/>
+        </w:numPr>
+      </w:pPr>
+      <w:r>
+        <w:t xml:space="preserve">Boston dynamics’ or </w:t>
+      </w:r>
+      <w:proofErr w:type="spellStart"/>
+      <w:r>
+        <w:t>dynamics’s</w:t>
+      </w:r>
       <w:bookmarkStart w:id="0" w:name="_GoBack"/>
       <w:bookmarkEnd w:id="0"/>
+      <w:proofErr w:type="spellEnd"/>
+    </w:p>
+    <w:p>
+      <w:pPr>
+        <w:pStyle w:val="ListParagraph"/>
+        <w:numPr>
+          <w:ilvl w:val="0"/>
+          <w:numId w:val="1"/>
+        </w:numPr>
+      </w:pPr>
+      <w:r>
+        <w:t>Knot-point</w:t>
+      </w:r>
+    </w:p>
+    <w:p>
+      <w:pPr>
+        <w:pStyle w:val="ListParagraph"/>
+        <w:numPr>
+          <w:ilvl w:val="0"/>
+          <w:numId w:val="1"/>
+        </w:numPr>
+      </w:pPr>
+      <w:r>
+        <w:t>End-effector</w:t>
+      </w:r>
+    </w:p>
+    <w:p>
+      <w:pPr>
+        <w:pStyle w:val="ListParagraph"/>
+        <w:numPr>
+          <w:ilvl w:val="0"/>
+          <w:numId w:val="1"/>
+        </w:numPr>
+      </w:pPr>
+      <w:r>
+        <w:t>Upper body upper-body</w:t>
+      </w:r>
+    </w:p>
+    <w:p>
+      <w:pPr>
+        <w:pStyle w:val="ListParagraph"/>
+        <w:numPr>
+          <w:ilvl w:val="0"/>
+          <w:numId w:val="1"/>
+        </w:numPr>
+      </w:pPr>
+      <w:r>
+        <w:t>Rough terrain rough-terrain</w:t>
+      </w:r>
+    </w:p>
+    <w:p>
+      <w:pPr>
+        <w:pStyle w:val="ListParagraph"/>
+        <w:numPr>
+          <w:ilvl w:val="0"/>
+          <w:numId w:val="1"/>
+        </w:numPr>
+      </w:pPr>
+      <w:r>
+        <w:t>Re-plan</w:t>
+      </w:r>
+    </w:p>
+    <w:p>
+      <w:pPr>
+        <w:pStyle w:val="ListParagraph"/>
+        <w:numPr>
+          <w:ilvl w:val="0"/>
+          <w:numId w:val="1"/>
+        </w:numPr>
+      </w:pPr>
+      <w:r>
+        <w:t>Multi-step</w:t>
+      </w:r>
+    </w:p>
+    <w:p>
+      <w:pPr>
+        <w:pStyle w:val="ListParagraph"/>
+        <w:numPr>
+          <w:ilvl w:val="0"/>
+          <w:numId w:val="1"/>
+        </w:numPr>
+      </w:pPr>
+      <w:r>
+        <w:t>Left-hand right-hand side</w:t>
+      </w:r>
+    </w:p>
+    <w:p>
+      <w:pPr>
+        <w:pStyle w:val="ListParagraph"/>
+        <w:numPr>
+          <w:ilvl w:val="0"/>
+          <w:numId w:val="1"/>
+        </w:numPr>
+      </w:pPr>
+      <w:r>
+        <w:t>High-level</w:t>
+      </w:r>
     </w:p>
     <w:p>
       <w:proofErr w:type="spellStart"/>
@@ -909,6 +1131,7 @@
         <w:rPr>
           <w:lang w:val="nl-NL"/>
         </w:rPr>
+        <w:lastRenderedPageBreak/>
         <w:t>Borrel dingen rond: beamer en geluid</w:t>
       </w:r>
     </w:p>

</xml_diff>

<commit_message>
thesis day before final
</commit_message>
<xml_diff>
--- a/ThesisTODO.docx
+++ b/ThesisTODO.docx
@@ -38,7 +38,7 @@
           <w:sz w:val="28"/>
           <w:szCs w:val="28"/>
         </w:rPr>
-        <w:t>Make new version first</w:t>
+        <w:t>Check all units</w:t>
       </w:r>
     </w:p>
     <w:p>
@@ -60,60 +60,58 @@
           <w:sz w:val="28"/>
           <w:szCs w:val="28"/>
         </w:rPr>
-        <w:t>Check all figures</w:t>
-      </w:r>
-      <w:r>
+        <w:t>Check all calculations.</w:t>
+      </w:r>
+    </w:p>
+    <w:p>
+      <w:pPr>
+        <w:pStyle w:val="ListParagraph"/>
+        <w:numPr>
+          <w:ilvl w:val="0"/>
+          <w:numId w:val="5"/>
+        </w:numPr>
         <w:rPr>
           <w:b/>
           <w:sz w:val="28"/>
           <w:szCs w:val="28"/>
         </w:rPr>
-        <w:t xml:space="preserve"> -&gt; all on top?</w:t>
-      </w:r>
-    </w:p>
-    <w:p>
-      <w:pPr>
-        <w:pStyle w:val="ListParagraph"/>
-        <w:numPr>
-          <w:ilvl w:val="0"/>
-          <w:numId w:val="5"/>
-        </w:numPr>
+      </w:pPr>
+      <w:r>
         <w:rPr>
           <w:b/>
           <w:sz w:val="28"/>
           <w:szCs w:val="28"/>
         </w:rPr>
-      </w:pPr>
+        <w:t xml:space="preserve">Values of </w:t>
+      </w:r>
+      <w:proofErr w:type="spellStart"/>
       <w:r>
         <w:rPr>
           <w:b/>
           <w:sz w:val="28"/>
           <w:szCs w:val="28"/>
         </w:rPr>
-        <w:t>Check all units</w:t>
-      </w:r>
-    </w:p>
-    <w:p>
-      <w:pPr>
-        <w:pStyle w:val="ListParagraph"/>
-        <w:numPr>
-          <w:ilvl w:val="0"/>
-          <w:numId w:val="5"/>
-        </w:numPr>
+        <w:t>vars</w:t>
+      </w:r>
+      <w:proofErr w:type="spellEnd"/>
+      <w:r>
         <w:rPr>
           <w:b/>
           <w:sz w:val="28"/>
           <w:szCs w:val="28"/>
         </w:rPr>
-      </w:pPr>
+        <w:t xml:space="preserve"> and </w:t>
+      </w:r>
+      <w:proofErr w:type="spellStart"/>
       <w:r>
         <w:rPr>
           <w:b/>
           <w:sz w:val="28"/>
           <w:szCs w:val="28"/>
         </w:rPr>
-        <w:t>Check all calculations.</w:t>
-      </w:r>
+        <w:t>params</w:t>
+      </w:r>
+      <w:proofErr w:type="spellEnd"/>
     </w:p>
     <w:p>
       <w:pPr>
@@ -134,46 +132,167 @@
           <w:sz w:val="28"/>
           <w:szCs w:val="28"/>
         </w:rPr>
-        <w:t>Check citing style</w:t>
-      </w:r>
-      <w:r>
+        <w:t>Check bib on entries -&gt; also order</w:t>
+      </w:r>
+    </w:p>
+    <w:p>
+      <w:pPr>
+        <w:pStyle w:val="ListParagraph"/>
+        <w:numPr>
+          <w:ilvl w:val="0"/>
+          <w:numId w:val="5"/>
+        </w:numPr>
         <w:rPr>
           <w:b/>
           <w:sz w:val="28"/>
           <w:szCs w:val="28"/>
         </w:rPr>
-        <w:t>-&gt; remove all names.</w:t>
-      </w:r>
-    </w:p>
-    <w:p>
-      <w:pPr>
-        <w:pStyle w:val="ListParagraph"/>
-        <w:numPr>
-          <w:ilvl w:val="0"/>
-          <w:numId w:val="5"/>
-        </w:numPr>
+      </w:pPr>
+      <w:bookmarkStart w:id="0" w:name="_GoBack"/>
+      <w:bookmarkEnd w:id="0"/>
+      <w:r>
         <w:rPr>
           <w:b/>
           <w:sz w:val="28"/>
           <w:szCs w:val="28"/>
         </w:rPr>
-      </w:pPr>
+        <w:t>Past time in discussion</w:t>
+      </w:r>
+    </w:p>
+    <w:p>
+      <w:r>
+        <w:t>Intro:</w:t>
+      </w:r>
+    </w:p>
+    <w:p>
+      <w:r>
+        <w:t>Background:</w:t>
+      </w:r>
+    </w:p>
+    <w:p>
+      <w:r>
+        <w:t>Theoretic Limits:</w:t>
+      </w:r>
+    </w:p>
+    <w:p>
+      <w:r>
+        <w:t>Polynomial:</w:t>
+      </w:r>
+    </w:p>
+    <w:p>
+      <w:r>
+        <w:t>Standing:</w:t>
+      </w:r>
+    </w:p>
+    <w:p>
+      <w:r>
+        <w:t>Walking:</w:t>
+      </w:r>
+    </w:p>
+    <w:p>
+      <w:r>
+        <w:t>Conclusion</w:t>
+      </w:r>
+      <w:r>
+        <w:t>/Discussion</w:t>
+      </w:r>
+      <w:r>
+        <w:t>/Recommendations</w:t>
+      </w:r>
+    </w:p>
+    <w:p>
+      <w:pPr>
+        <w:pStyle w:val="ListParagraph"/>
+        <w:numPr>
+          <w:ilvl w:val="0"/>
+          <w:numId w:val="1"/>
+        </w:numPr>
+      </w:pPr>
+      <w:proofErr w:type="spellStart"/>
+      <w:r>
+        <w:t>Unmodelled</w:t>
+      </w:r>
+      <w:proofErr w:type="spellEnd"/>
+      <w:r>
+        <w:t xml:space="preserve"> dynamics, actuator limits, sensor errors, discrete time/numerical problems, actuator </w:t>
+      </w:r>
+      <w:proofErr w:type="spellStart"/>
+      <w:r>
+        <w:t>stiction</w:t>
+      </w:r>
+      <w:proofErr w:type="spellEnd"/>
+      <w:r>
+        <w:t xml:space="preserve">/PD-controlled torque. </w:t>
+      </w:r>
+    </w:p>
+    <w:p>
+      <w:pPr>
+        <w:pStyle w:val="ListParagraph"/>
+        <w:numPr>
+          <w:ilvl w:val="0"/>
+          <w:numId w:val="1"/>
+        </w:numPr>
+      </w:pPr>
+      <w:r>
+        <w:t>‘0-step’ focus</w:t>
+      </w:r>
+    </w:p>
+    <w:p>
+      <w:pPr>
+        <w:pStyle w:val="ListParagraph"/>
+        <w:numPr>
+          <w:ilvl w:val="0"/>
+          <w:numId w:val="1"/>
+        </w:numPr>
+      </w:pPr>
+      <w:r>
+        <w:t xml:space="preserve">Discuss </w:t>
+      </w:r>
+      <w:r>
+        <w:t>numerical issues</w:t>
+      </w:r>
+    </w:p>
+    <w:p>
+      <w:r>
+        <w:t>Bibliography</w:t>
+      </w:r>
+    </w:p>
+    <w:p>
+      <w:pPr>
+        <w:pStyle w:val="ListParagraph"/>
+        <w:numPr>
+          <w:ilvl w:val="0"/>
+          <w:numId w:val="1"/>
+        </w:numPr>
+      </w:pPr>
+      <w:r>
+        <w:t xml:space="preserve">Entries </w:t>
+      </w:r>
+    </w:p>
+    <w:p>
+      <w:pPr>
+        <w:pStyle w:val="ListParagraph"/>
+        <w:numPr>
+          <w:ilvl w:val="0"/>
+          <w:numId w:val="1"/>
+        </w:numPr>
+      </w:pPr>
+      <w:r>
+        <w:t>Add more citations</w:t>
+      </w:r>
+    </w:p>
+    <w:p>
       <w:r>
         <w:rPr>
           <w:b/>
           <w:sz w:val="28"/>
           <w:szCs w:val="28"/>
         </w:rPr>
-        <w:t>Check bib on entries -&gt; also order</w:t>
-      </w:r>
-    </w:p>
-    <w:p>
-      <w:pPr>
-        <w:pStyle w:val="ListParagraph"/>
-        <w:numPr>
-          <w:ilvl w:val="0"/>
-          <w:numId w:val="5"/>
-        </w:numPr>
+        <w:t>Presentation:</w:t>
+      </w:r>
+    </w:p>
+    <w:p>
+      <w:pPr>
         <w:rPr>
           <w:b/>
           <w:sz w:val="28"/>
@@ -186,954 +305,295 @@
           <w:sz w:val="28"/>
           <w:szCs w:val="28"/>
         </w:rPr>
-        <w:t>Check analytic/closed-form</w:t>
-      </w:r>
-    </w:p>
-    <w:p>
-      <w:pPr>
-        <w:pStyle w:val="ListParagraph"/>
-        <w:numPr>
-          <w:ilvl w:val="0"/>
-          <w:numId w:val="5"/>
-        </w:numPr>
-        <w:rPr>
-          <w:b/>
-          <w:sz w:val="28"/>
-          <w:szCs w:val="28"/>
-        </w:rPr>
-      </w:pPr>
-      <w:r>
-        <w:rPr>
-          <w:b/>
-          <w:sz w:val="28"/>
-          <w:szCs w:val="28"/>
-        </w:rPr>
-        <w:t>Check word writing consistent</w:t>
-      </w:r>
-    </w:p>
-    <w:p>
-      <w:pPr>
-        <w:pStyle w:val="ListParagraph"/>
-        <w:numPr>
-          <w:ilvl w:val="0"/>
-          <w:numId w:val="5"/>
-        </w:numPr>
-        <w:rPr>
-          <w:b/>
-          <w:sz w:val="28"/>
-          <w:szCs w:val="28"/>
-        </w:rPr>
-      </w:pPr>
-      <w:r>
-        <w:rPr>
-          <w:b/>
-          <w:sz w:val="28"/>
-          <w:szCs w:val="28"/>
-        </w:rPr>
-        <w:t xml:space="preserve">Check </w:t>
+        <w:t>DATA:</w:t>
+      </w:r>
+    </w:p>
+    <w:p>
+      <w:pPr>
+        <w:pStyle w:val="ListParagraph"/>
+        <w:numPr>
+          <w:ilvl w:val="0"/>
+          <w:numId w:val="1"/>
+        </w:numPr>
+      </w:pPr>
+      <w:r>
+        <w:t xml:space="preserve">Clean </w:t>
+      </w:r>
+      <w:proofErr w:type="spellStart"/>
+      <w:r>
+        <w:t>code+matlab</w:t>
+      </w:r>
+      <w:proofErr w:type="spellEnd"/>
+    </w:p>
+    <w:p>
+      <w:pPr>
+        <w:pStyle w:val="ListParagraph"/>
+        <w:numPr>
+          <w:ilvl w:val="0"/>
+          <w:numId w:val="1"/>
+        </w:numPr>
+      </w:pPr>
+      <w:proofErr w:type="spellStart"/>
+      <w:r>
+        <w:t>Hfb</w:t>
+      </w:r>
+      <w:proofErr w:type="spellEnd"/>
+      <w:r>
+        <w:t xml:space="preserve"> repos</w:t>
+      </w:r>
+    </w:p>
+    <w:p>
+      <w:pPr>
+        <w:pStyle w:val="ListParagraph"/>
+        <w:numPr>
+          <w:ilvl w:val="0"/>
+          <w:numId w:val="1"/>
+        </w:numPr>
+        <w:rPr>
+          <w:lang w:val="nl-NL"/>
+        </w:rPr>
+      </w:pPr>
+      <w:r>
+        <w:rPr>
+          <w:lang w:val="nl-NL"/>
+        </w:rPr>
+        <w:t>Alle belangrijke niet-repos data in drive</w:t>
+      </w:r>
+    </w:p>
+    <w:p>
+      <w:pPr>
+        <w:pStyle w:val="ListParagraph"/>
+        <w:numPr>
+          <w:ilvl w:val="1"/>
+          <w:numId w:val="1"/>
+        </w:numPr>
+        <w:rPr>
+          <w:lang w:val="nl-NL"/>
+        </w:rPr>
+      </w:pPr>
+      <w:r>
+        <w:rPr>
+          <w:lang w:val="nl-NL"/>
+        </w:rPr>
+        <w:t>Belangrijke resultaten val+atlas</w:t>
+      </w:r>
+    </w:p>
+    <w:p>
+      <w:pPr>
+        <w:pStyle w:val="ListParagraph"/>
+        <w:numPr>
+          <w:ilvl w:val="1"/>
+          <w:numId w:val="1"/>
+        </w:numPr>
+        <w:rPr>
+          <w:lang w:val="nl-NL"/>
+        </w:rPr>
+      </w:pPr>
+      <w:r>
+        <w:rPr>
+          <w:lang w:val="nl-NL"/>
+        </w:rPr>
+        <w:t>Presenatie</w:t>
+      </w:r>
+    </w:p>
+    <w:p>
+      <w:pPr>
+        <w:ind w:left="1080"/>
+        <w:rPr>
+          <w:lang w:val="nl-NL"/>
+        </w:rPr>
+      </w:pPr>
+    </w:p>
+    <w:p>
+      <w:r>
+        <w:t>Questions</w:t>
+      </w:r>
+      <w:r>
+        <w:t xml:space="preserve"> to answer</w:t>
+      </w:r>
+      <w:r>
+        <w:t>:</w:t>
+      </w:r>
+    </w:p>
+    <w:p>
+      <w:pPr>
+        <w:pStyle w:val="ListParagraph"/>
+        <w:numPr>
+          <w:ilvl w:val="0"/>
+          <w:numId w:val="1"/>
+        </w:numPr>
+      </w:pPr>
+      <w:proofErr w:type="spellStart"/>
+      <w:r>
+        <w:t>CoP</w:t>
+      </w:r>
+      <w:proofErr w:type="spellEnd"/>
+      <w:r>
+        <w:t xml:space="preserve"> plots for Valkyrie?</w:t>
+      </w:r>
+    </w:p>
+    <w:p>
+      <w:pPr>
+        <w:pStyle w:val="ListParagraph"/>
+        <w:numPr>
+          <w:ilvl w:val="0"/>
+          <w:numId w:val="1"/>
+        </w:numPr>
+      </w:pPr>
+      <w:r>
+        <w:t>Wat was the filtering used?</w:t>
+      </w:r>
+    </w:p>
+    <w:p>
+      <w:pPr>
+        <w:pStyle w:val="ListParagraph"/>
+        <w:numPr>
+          <w:ilvl w:val="0"/>
+          <w:numId w:val="1"/>
+        </w:numPr>
+      </w:pPr>
+      <w:r>
+        <w:t>Suspensory strategy?</w:t>
+      </w:r>
+    </w:p>
+    <w:p>
+      <w:pPr>
+        <w:pStyle w:val="ListParagraph"/>
+        <w:numPr>
+          <w:ilvl w:val="0"/>
+          <w:numId w:val="1"/>
+        </w:numPr>
+      </w:pPr>
+      <w:r>
+        <w:t>Increasing height decreases ankle control?</w:t>
+      </w:r>
+    </w:p>
+    <w:p>
+      <w:r>
+        <w:lastRenderedPageBreak/>
+        <w:t xml:space="preserve">Final thesis delivery </w:t>
       </w:r>
       <w:proofErr w:type="gramStart"/>
       <w:r>
-        <w:rPr>
-          <w:b/>
-          <w:sz w:val="28"/>
-          <w:szCs w:val="28"/>
-        </w:rPr>
-        <w:t>itemizing ;</w:t>
+        <w:t>check</w:t>
       </w:r>
       <w:proofErr w:type="gramEnd"/>
       <w:r>
-        <w:rPr>
-          <w:b/>
-          <w:sz w:val="28"/>
-          <w:szCs w:val="28"/>
-        </w:rPr>
-        <w:t xml:space="preserve"> or .</w:t>
-      </w:r>
-    </w:p>
-    <w:p>
-      <w:pPr>
-        <w:pStyle w:val="ListParagraph"/>
-        <w:numPr>
-          <w:ilvl w:val="0"/>
-          <w:numId w:val="5"/>
-        </w:numPr>
-        <w:rPr>
-          <w:b/>
-          <w:sz w:val="28"/>
-          <w:szCs w:val="28"/>
-        </w:rPr>
-      </w:pPr>
-      <w:r>
-        <w:rPr>
-          <w:b/>
-          <w:sz w:val="28"/>
-          <w:szCs w:val="28"/>
-        </w:rPr>
-        <w:t>Discussion after chapters &amp; recommendations vs conclusion</w:t>
-      </w:r>
-    </w:p>
-    <w:p>
-      <w:pPr>
-        <w:pStyle w:val="ListParagraph"/>
-        <w:numPr>
-          <w:ilvl w:val="0"/>
-          <w:numId w:val="5"/>
-        </w:numPr>
-        <w:rPr>
-          <w:b/>
-          <w:sz w:val="28"/>
-          <w:szCs w:val="28"/>
-        </w:rPr>
-      </w:pPr>
-      <w:r>
-        <w:rPr>
-          <w:b/>
-          <w:sz w:val="28"/>
-          <w:szCs w:val="28"/>
-        </w:rPr>
-        <w:t>Replace all \</w:t>
+        <w:t>:</w:t>
+      </w:r>
+    </w:p>
+    <w:p>
+      <w:pPr>
+        <w:pStyle w:val="ListParagraph"/>
+        <w:numPr>
+          <w:ilvl w:val="0"/>
+          <w:numId w:val="1"/>
+        </w:numPr>
+      </w:pPr>
+      <w:r>
+        <w:t>Citing</w:t>
+      </w:r>
+    </w:p>
+    <w:p>
+      <w:pPr>
+        <w:pStyle w:val="ListParagraph"/>
+        <w:numPr>
+          <w:ilvl w:val="0"/>
+          <w:numId w:val="1"/>
+        </w:numPr>
+      </w:pPr>
+      <w:r>
+        <w:t xml:space="preserve">Single or double </w:t>
       </w:r>
       <w:proofErr w:type="gramStart"/>
       <w:r>
-        <w:rPr>
-          <w:b/>
-          <w:sz w:val="28"/>
-          <w:szCs w:val="28"/>
-        </w:rPr>
-        <w:t>paragraph{</w:t>
+        <w:t>“ ‘</w:t>
       </w:r>
       <w:proofErr w:type="gramEnd"/>
-      <w:r>
-        <w:rPr>
-          <w:b/>
-          <w:sz w:val="28"/>
-          <w:szCs w:val="28"/>
-        </w:rPr>
-        <w:t xml:space="preserve">} commands with </w:t>
-      </w:r>
+    </w:p>
+    <w:p>
+      <w:pPr>
+        <w:pStyle w:val="ListParagraph"/>
+        <w:numPr>
+          <w:ilvl w:val="0"/>
+          <w:numId w:val="1"/>
+        </w:numPr>
+      </w:pPr>
+      <w:r>
+        <w:t>durations</w:t>
+      </w:r>
+    </w:p>
+    <w:p>
+      <w:pPr>
+        <w:pStyle w:val="ListParagraph"/>
+        <w:numPr>
+          <w:ilvl w:val="0"/>
+          <w:numId w:val="1"/>
+        </w:numPr>
+      </w:pPr>
+      <w:r>
+        <w:t>Difference between</w:t>
+      </w:r>
+    </w:p>
+    <w:p>
+      <w:pPr>
+        <w:pStyle w:val="ListParagraph"/>
+        <w:numPr>
+          <w:ilvl w:val="0"/>
+          <w:numId w:val="1"/>
+        </w:numPr>
+      </w:pPr>
+      <w:r>
+        <w:t>Work vs plural?</w:t>
+      </w:r>
+    </w:p>
+    <w:p>
       <w:proofErr w:type="spellStart"/>
       <w:r>
-        <w:rPr>
-          <w:b/>
-          <w:sz w:val="28"/>
-          <w:szCs w:val="28"/>
-        </w:rPr>
-        <w:t>subsubsections</w:t>
+        <w:t>Todo</w:t>
       </w:r>
       <w:proofErr w:type="spellEnd"/>
       <w:r>
-        <w:rPr>
-          <w:b/>
-          <w:sz w:val="28"/>
-          <w:szCs w:val="28"/>
-        </w:rPr>
-        <w:t>.</w:t>
-      </w:r>
-    </w:p>
-    <w:p>
-      <w:r>
-        <w:t>Intro:</w:t>
-      </w:r>
-    </w:p>
-    <w:p>
-      <w:r>
-        <w:t>Background:</w:t>
-      </w:r>
-    </w:p>
-    <w:p>
-      <w:r>
-        <w:t>Theoretic Limits:</w:t>
-      </w:r>
-    </w:p>
-    <w:p>
-      <w:r>
-        <w:t>Polynomial:</w:t>
-      </w:r>
-    </w:p>
-    <w:p>
-      <w:r>
-        <w:t>Standing:</w:t>
-      </w:r>
-    </w:p>
-    <w:p>
-      <w:r>
-        <w:t>Walking:</w:t>
-      </w:r>
-    </w:p>
-    <w:p>
-      <w:pPr>
-        <w:pStyle w:val="ListParagraph"/>
-        <w:numPr>
-          <w:ilvl w:val="0"/>
-          <w:numId w:val="1"/>
-        </w:numPr>
-        <w:rPr>
-          <w:i/>
-        </w:rPr>
-      </w:pPr>
-      <w:r>
-        <w:rPr>
-          <w:i/>
-        </w:rPr>
-        <w:t>Add test with longer step length.</w:t>
-      </w:r>
-    </w:p>
-    <w:p>
-      <w:r>
-        <w:t>Conclusion</w:t>
-      </w:r>
-      <w:r>
-        <w:t>/Discussion</w:t>
-      </w:r>
-      <w:r>
-        <w:t>/Recommendations</w:t>
-      </w:r>
-    </w:p>
-    <w:p>
-      <w:pPr>
-        <w:pStyle w:val="ListParagraph"/>
-        <w:numPr>
-          <w:ilvl w:val="0"/>
-          <w:numId w:val="1"/>
-        </w:numPr>
-      </w:pPr>
+        <w:t xml:space="preserve"> </w:t>
+      </w:r>
       <w:proofErr w:type="spellStart"/>
       <w:r>
-        <w:t>Unmodelled</w:t>
+        <w:t>voor</w:t>
       </w:r>
       <w:proofErr w:type="spellEnd"/>
       <w:r>
-        <w:t xml:space="preserve"> dynamics, actuator limits, sensor errors, discrete time/numerical problems, actuator </w:t>
+        <w:t xml:space="preserve"> </w:t>
       </w:r>
       <w:proofErr w:type="spellStart"/>
       <w:r>
-        <w:t>stiction</w:t>
+        <w:t>weggaan</w:t>
       </w:r>
       <w:proofErr w:type="spellEnd"/>
       <w:r>
-        <w:t xml:space="preserve">/PD-controlled torque. </w:t>
-      </w:r>
-    </w:p>
-    <w:p>
-      <w:pPr>
-        <w:pStyle w:val="ListParagraph"/>
-        <w:numPr>
-          <w:ilvl w:val="0"/>
-          <w:numId w:val="1"/>
-        </w:numPr>
-      </w:pPr>
-      <w:r>
-        <w:t>‘0-step’ focus</w:t>
-      </w:r>
-    </w:p>
-    <w:p>
-      <w:pPr>
-        <w:pStyle w:val="ListParagraph"/>
-        <w:numPr>
-          <w:ilvl w:val="0"/>
-          <w:numId w:val="1"/>
-        </w:numPr>
-      </w:pPr>
-      <w:r>
-        <w:t xml:space="preserve">Discuss </w:t>
-      </w:r>
-      <w:r>
-        <w:t>numerical issues</w:t>
-      </w:r>
-    </w:p>
-    <w:p>
-      <w:r>
-        <w:t>Bibliography</w:t>
-      </w:r>
-    </w:p>
-    <w:p>
-      <w:pPr>
-        <w:pStyle w:val="ListParagraph"/>
-        <w:numPr>
-          <w:ilvl w:val="0"/>
-          <w:numId w:val="1"/>
-        </w:numPr>
-      </w:pPr>
-      <w:r>
-        <w:t xml:space="preserve">Entries </w:t>
-      </w:r>
-    </w:p>
-    <w:p>
-      <w:pPr>
-        <w:pStyle w:val="ListParagraph"/>
-        <w:numPr>
-          <w:ilvl w:val="0"/>
-          <w:numId w:val="1"/>
-        </w:numPr>
-      </w:pPr>
-      <w:r>
-        <w:t>Check manner of citing</w:t>
-      </w:r>
-    </w:p>
-    <w:p>
-      <w:pPr>
-        <w:pStyle w:val="ListParagraph"/>
-        <w:numPr>
-          <w:ilvl w:val="0"/>
-          <w:numId w:val="1"/>
-        </w:numPr>
-      </w:pPr>
-      <w:r>
-        <w:t>Add more citations</w:t>
-      </w:r>
-    </w:p>
-    <w:p>
-      <w:r>
-        <w:rPr>
-          <w:b/>
-          <w:sz w:val="28"/>
-          <w:szCs w:val="28"/>
-        </w:rPr>
-        <w:t>Presentation:</w:t>
-      </w:r>
-    </w:p>
-    <w:p>
-      <w:pPr>
-        <w:pStyle w:val="ListParagraph"/>
-        <w:numPr>
-          <w:ilvl w:val="0"/>
-          <w:numId w:val="1"/>
-        </w:numPr>
-      </w:pPr>
-      <w:r>
-        <w:t>Edit presentation based on feedback</w:t>
-      </w:r>
-    </w:p>
-    <w:p>
-      <w:pPr>
-        <w:pStyle w:val="ListParagraph"/>
-        <w:numPr>
-          <w:ilvl w:val="0"/>
-          <w:numId w:val="1"/>
-        </w:numPr>
-      </w:pPr>
-      <w:r>
-        <w:t>make and answer possible questions</w:t>
-      </w:r>
-      <w:r>
-        <w:t xml:space="preserve"> – extra slides</w:t>
-      </w:r>
-    </w:p>
-    <w:p>
-      <w:pPr>
-        <w:pStyle w:val="ListParagraph"/>
-        <w:numPr>
-          <w:ilvl w:val="0"/>
-          <w:numId w:val="1"/>
-        </w:numPr>
-      </w:pPr>
-      <w:r>
-        <w:t xml:space="preserve">Stand plots: phase + Video: </w:t>
-      </w:r>
+        <w:t>:</w:t>
+      </w:r>
+    </w:p>
+    <w:p>
+      <w:pPr>
+        <w:pStyle w:val="ListParagraph"/>
+        <w:numPr>
+          <w:ilvl w:val="0"/>
+          <w:numId w:val="1"/>
+        </w:numPr>
+      </w:pPr>
       <w:proofErr w:type="spellStart"/>
       <w:r>
-        <w:t>ldotz</w:t>
+        <w:t>Tas</w:t>
       </w:r>
       <w:proofErr w:type="spellEnd"/>
       <w:r>
-        <w:t xml:space="preserve">, </w:t>
+        <w:t xml:space="preserve"> </w:t>
       </w:r>
       <w:proofErr w:type="spellStart"/>
       <w:r>
-        <w:t>comz</w:t>
+        <w:t>inpakken</w:t>
       </w:r>
       <w:proofErr w:type="spellEnd"/>
-      <w:r>
-        <w:t xml:space="preserve"> and ankle torque</w:t>
-      </w:r>
-    </w:p>
-    <w:p>
-      <w:pPr>
-        <w:pStyle w:val="ListParagraph"/>
-        <w:numPr>
-          <w:ilvl w:val="0"/>
-          <w:numId w:val="1"/>
-        </w:numPr>
-      </w:pPr>
-      <w:r>
-        <w:t>Walk plots: …</w:t>
-      </w:r>
-    </w:p>
-    <w:p>
-      <w:pPr>
-        <w:pStyle w:val="ListParagraph"/>
-        <w:numPr>
-          <w:ilvl w:val="0"/>
-          <w:numId w:val="1"/>
-        </w:numPr>
-      </w:pPr>
-      <w:r>
-        <w:lastRenderedPageBreak/>
-        <w:t>All figures from thesis after last slide</w:t>
-      </w:r>
-    </w:p>
-    <w:p>
-      <w:pPr>
-        <w:rPr>
-          <w:b/>
-          <w:sz w:val="28"/>
-          <w:szCs w:val="28"/>
-        </w:rPr>
-      </w:pPr>
-      <w:r>
-        <w:rPr>
-          <w:b/>
-          <w:sz w:val="28"/>
-          <w:szCs w:val="28"/>
-        </w:rPr>
-        <w:t>DATA:</w:t>
-      </w:r>
-    </w:p>
-    <w:p>
-      <w:pPr>
-        <w:pStyle w:val="ListParagraph"/>
-        <w:numPr>
-          <w:ilvl w:val="0"/>
-          <w:numId w:val="1"/>
-        </w:numPr>
-      </w:pPr>
-      <w:r>
-        <w:t xml:space="preserve">Clean </w:t>
-      </w:r>
-      <w:proofErr w:type="spellStart"/>
-      <w:r>
-        <w:t>code+matlab</w:t>
-      </w:r>
-      <w:proofErr w:type="spellEnd"/>
-    </w:p>
-    <w:p>
-      <w:pPr>
-        <w:pStyle w:val="ListParagraph"/>
-        <w:numPr>
-          <w:ilvl w:val="0"/>
-          <w:numId w:val="1"/>
-        </w:numPr>
-      </w:pPr>
-      <w:proofErr w:type="spellStart"/>
-      <w:r>
-        <w:t>Hfb</w:t>
-      </w:r>
-      <w:proofErr w:type="spellEnd"/>
-      <w:r>
-        <w:t xml:space="preserve"> repos</w:t>
-      </w:r>
-    </w:p>
-    <w:p>
-      <w:pPr>
-        <w:pStyle w:val="ListParagraph"/>
-        <w:numPr>
-          <w:ilvl w:val="0"/>
-          <w:numId w:val="1"/>
-        </w:numPr>
-        <w:rPr>
-          <w:lang w:val="nl-NL"/>
-        </w:rPr>
-      </w:pPr>
-      <w:r>
-        <w:rPr>
-          <w:lang w:val="nl-NL"/>
-        </w:rPr>
-        <w:t>Alle belangrijke niet-repos data in drive</w:t>
-      </w:r>
-    </w:p>
-    <w:p>
-      <w:pPr>
-        <w:pStyle w:val="ListParagraph"/>
-        <w:numPr>
-          <w:ilvl w:val="1"/>
-          <w:numId w:val="1"/>
-        </w:numPr>
-        <w:rPr>
-          <w:lang w:val="nl-NL"/>
-        </w:rPr>
-      </w:pPr>
-      <w:r>
-        <w:rPr>
-          <w:lang w:val="nl-NL"/>
-        </w:rPr>
-        <w:t>Belangrijke resultaten val+atlas</w:t>
-      </w:r>
-    </w:p>
-    <w:p>
-      <w:pPr>
-        <w:pStyle w:val="ListParagraph"/>
-        <w:numPr>
-          <w:ilvl w:val="1"/>
-          <w:numId w:val="1"/>
-        </w:numPr>
-        <w:rPr>
-          <w:lang w:val="nl-NL"/>
-        </w:rPr>
-      </w:pPr>
-      <w:r>
-        <w:rPr>
-          <w:lang w:val="nl-NL"/>
-        </w:rPr>
-        <w:t>Presenatie</w:t>
-      </w:r>
-    </w:p>
-    <w:p>
-      <w:pPr>
-        <w:ind w:left="1080"/>
-        <w:rPr>
-          <w:lang w:val="nl-NL"/>
-        </w:rPr>
-      </w:pPr>
-    </w:p>
-    <w:p>
-      <w:r>
-        <w:t>Questions</w:t>
-      </w:r>
-      <w:r>
-        <w:t xml:space="preserve"> to answer</w:t>
-      </w:r>
-      <w:r>
-        <w:t>:</w:t>
-      </w:r>
-    </w:p>
-    <w:p>
-      <w:pPr>
-        <w:pStyle w:val="ListParagraph"/>
-        <w:numPr>
-          <w:ilvl w:val="0"/>
-          <w:numId w:val="1"/>
-        </w:numPr>
-      </w:pPr>
-      <w:proofErr w:type="spellStart"/>
-      <w:r>
-        <w:t>CoP</w:t>
-      </w:r>
-      <w:proofErr w:type="spellEnd"/>
-      <w:r>
-        <w:t xml:space="preserve"> plots for Valkyrie?</w:t>
-      </w:r>
-    </w:p>
-    <w:p>
-      <w:pPr>
-        <w:pStyle w:val="ListParagraph"/>
-        <w:numPr>
-          <w:ilvl w:val="0"/>
-          <w:numId w:val="1"/>
-        </w:numPr>
-      </w:pPr>
-      <w:r>
-        <w:t>Wat was the filtering used?</w:t>
-      </w:r>
-    </w:p>
-    <w:p>
-      <w:pPr>
-        <w:pStyle w:val="ListParagraph"/>
-        <w:numPr>
-          <w:ilvl w:val="0"/>
-          <w:numId w:val="1"/>
-        </w:numPr>
-      </w:pPr>
-      <w:r>
-        <w:t>Suspensory strategy?</w:t>
-      </w:r>
-    </w:p>
-    <w:p>
-      <w:pPr>
-        <w:pStyle w:val="ListParagraph"/>
-        <w:numPr>
-          <w:ilvl w:val="0"/>
-          <w:numId w:val="1"/>
-        </w:numPr>
-      </w:pPr>
-      <w:r>
-        <w:t>Increasing height decreases ankle control?</w:t>
-      </w:r>
-    </w:p>
-    <w:p>
-      <w:r>
-        <w:t xml:space="preserve">Final thesis delivery </w:t>
-      </w:r>
-      <w:proofErr w:type="gramStart"/>
-      <w:r>
-        <w:t>check</w:t>
-      </w:r>
-      <w:proofErr w:type="gramEnd"/>
-      <w:r>
-        <w:t>:</w:t>
-      </w:r>
-    </w:p>
-    <w:p>
-      <w:pPr>
-        <w:pStyle w:val="ListParagraph"/>
-        <w:numPr>
-          <w:ilvl w:val="0"/>
-          <w:numId w:val="1"/>
-        </w:numPr>
-      </w:pPr>
-      <w:r>
-        <w:t>Cursive</w:t>
-      </w:r>
-    </w:p>
-    <w:p>
-      <w:pPr>
-        <w:pStyle w:val="ListParagraph"/>
-        <w:numPr>
-          <w:ilvl w:val="0"/>
-          <w:numId w:val="1"/>
-        </w:numPr>
-      </w:pPr>
-      <w:r>
-        <w:t>Citing</w:t>
-      </w:r>
-    </w:p>
-    <w:p>
-      <w:pPr>
-        <w:pStyle w:val="ListParagraph"/>
-        <w:numPr>
-          <w:ilvl w:val="0"/>
-          <w:numId w:val="1"/>
-        </w:numPr>
-      </w:pPr>
-      <w:r>
-        <w:t xml:space="preserve">Single or double </w:t>
-      </w:r>
-      <w:proofErr w:type="gramStart"/>
-      <w:r>
-        <w:t>“ ‘</w:t>
-      </w:r>
-      <w:proofErr w:type="gramEnd"/>
-    </w:p>
-    <w:p>
-      <w:pPr>
-        <w:pStyle w:val="ListParagraph"/>
-        <w:numPr>
-          <w:ilvl w:val="0"/>
-          <w:numId w:val="1"/>
-        </w:numPr>
-      </w:pPr>
-      <w:r>
-        <w:t>Real-time</w:t>
-      </w:r>
-    </w:p>
-    <w:p>
-      <w:pPr>
-        <w:pStyle w:val="ListParagraph"/>
-        <w:numPr>
-          <w:ilvl w:val="0"/>
-          <w:numId w:val="1"/>
-        </w:numPr>
-      </w:pPr>
-      <w:r>
-        <w:t>Closed-form</w:t>
-      </w:r>
-    </w:p>
-    <w:p>
-      <w:pPr>
-        <w:pStyle w:val="ListParagraph"/>
-        <w:numPr>
-          <w:ilvl w:val="0"/>
-          <w:numId w:val="1"/>
-        </w:numPr>
-      </w:pPr>
-      <w:r>
-        <w:t>Point-mass</w:t>
-      </w:r>
-    </w:p>
-    <w:p>
-      <w:pPr>
-        <w:pStyle w:val="ListParagraph"/>
-        <w:numPr>
-          <w:ilvl w:val="0"/>
-          <w:numId w:val="1"/>
-        </w:numPr>
-      </w:pPr>
-      <w:r>
-        <w:t>Time-response?</w:t>
-      </w:r>
-    </w:p>
-    <w:p>
-      <w:pPr>
-        <w:pStyle w:val="ListParagraph"/>
-        <w:numPr>
-          <w:ilvl w:val="0"/>
-          <w:numId w:val="1"/>
-        </w:numPr>
-      </w:pPr>
-      <w:r>
-        <w:t>Feedforward, feedback</w:t>
-      </w:r>
-    </w:p>
-    <w:p>
-      <w:pPr>
-        <w:pStyle w:val="ListParagraph"/>
-        <w:numPr>
-          <w:ilvl w:val="0"/>
-          <w:numId w:val="1"/>
-        </w:numPr>
-      </w:pPr>
-      <w:r>
-        <w:t>Whole-body</w:t>
-      </w:r>
-    </w:p>
-    <w:p>
-      <w:pPr>
-        <w:pStyle w:val="ListParagraph"/>
-        <w:numPr>
-          <w:ilvl w:val="0"/>
-          <w:numId w:val="1"/>
-        </w:numPr>
-      </w:pPr>
-      <w:r>
-        <w:t xml:space="preserve">Momentum-based, everything with </w:t>
-      </w:r>
-      <w:r>
-        <w:t>–</w:t>
-      </w:r>
-      <w:r>
-        <w:t>based</w:t>
-      </w:r>
-    </w:p>
-    <w:p>
-      <w:pPr>
-        <w:pStyle w:val="ListParagraph"/>
-        <w:numPr>
-          <w:ilvl w:val="0"/>
-          <w:numId w:val="1"/>
-        </w:numPr>
-      </w:pPr>
-      <w:r>
-        <w:t>Footstep, foot hold foothold</w:t>
-      </w:r>
-    </w:p>
-    <w:p>
-      <w:pPr>
-        <w:pStyle w:val="ListParagraph"/>
-        <w:numPr>
-          <w:ilvl w:val="0"/>
-          <w:numId w:val="1"/>
-        </w:numPr>
-      </w:pPr>
-      <w:r>
-        <w:t>T</w:t>
-      </w:r>
-      <w:r>
-        <w:t>ouchdown</w:t>
-      </w:r>
-    </w:p>
-    <w:p>
-      <w:pPr>
-        <w:pStyle w:val="ListParagraph"/>
-        <w:numPr>
-          <w:ilvl w:val="0"/>
-          <w:numId w:val="1"/>
-        </w:numPr>
-      </w:pPr>
-      <w:r>
-        <w:t>Mass-spring</w:t>
-      </w:r>
-    </w:p>
-    <w:p>
-      <w:pPr>
-        <w:pStyle w:val="ListParagraph"/>
-        <w:numPr>
-          <w:ilvl w:val="0"/>
-          <w:numId w:val="1"/>
-        </w:numPr>
-      </w:pPr>
-      <w:r>
-        <w:t xml:space="preserve">Work </w:t>
-      </w:r>
-      <w:proofErr w:type="spellStart"/>
-      <w:r>
-        <w:t>ipv</w:t>
-      </w:r>
-      <w:proofErr w:type="spellEnd"/>
-      <w:r>
-        <w:t xml:space="preserve"> works</w:t>
-      </w:r>
-    </w:p>
-    <w:p>
-      <w:pPr>
-        <w:pStyle w:val="ListParagraph"/>
-        <w:numPr>
-          <w:ilvl w:val="0"/>
-          <w:numId w:val="1"/>
-        </w:numPr>
-      </w:pPr>
-      <w:r>
-        <w:t xml:space="preserve">Boston dynamics’ or </w:t>
-      </w:r>
-      <w:proofErr w:type="spellStart"/>
-      <w:r>
-        <w:t>dynamics’s</w:t>
-      </w:r>
-      <w:bookmarkStart w:id="0" w:name="_GoBack"/>
-      <w:bookmarkEnd w:id="0"/>
-      <w:proofErr w:type="spellEnd"/>
-    </w:p>
-    <w:p>
-      <w:pPr>
-        <w:pStyle w:val="ListParagraph"/>
-        <w:numPr>
-          <w:ilvl w:val="0"/>
-          <w:numId w:val="1"/>
-        </w:numPr>
-      </w:pPr>
-      <w:r>
-        <w:t>Knot-point</w:t>
-      </w:r>
-    </w:p>
-    <w:p>
-      <w:pPr>
-        <w:pStyle w:val="ListParagraph"/>
-        <w:numPr>
-          <w:ilvl w:val="0"/>
-          <w:numId w:val="1"/>
-        </w:numPr>
-      </w:pPr>
-      <w:r>
-        <w:t>End-effector</w:t>
-      </w:r>
-    </w:p>
-    <w:p>
-      <w:pPr>
-        <w:pStyle w:val="ListParagraph"/>
-        <w:numPr>
-          <w:ilvl w:val="0"/>
-          <w:numId w:val="1"/>
-        </w:numPr>
-      </w:pPr>
-      <w:r>
-        <w:t>Upper body upper-body</w:t>
-      </w:r>
-    </w:p>
-    <w:p>
-      <w:pPr>
-        <w:pStyle w:val="ListParagraph"/>
-        <w:numPr>
-          <w:ilvl w:val="0"/>
-          <w:numId w:val="1"/>
-        </w:numPr>
-      </w:pPr>
-      <w:r>
-        <w:t>Rough terrain rough-terrain</w:t>
-      </w:r>
-    </w:p>
-    <w:p>
-      <w:pPr>
-        <w:pStyle w:val="ListParagraph"/>
-        <w:numPr>
-          <w:ilvl w:val="0"/>
-          <w:numId w:val="1"/>
-        </w:numPr>
-      </w:pPr>
-      <w:r>
-        <w:t>Re-plan</w:t>
-      </w:r>
-    </w:p>
-    <w:p>
-      <w:pPr>
-        <w:pStyle w:val="ListParagraph"/>
-        <w:numPr>
-          <w:ilvl w:val="0"/>
-          <w:numId w:val="1"/>
-        </w:numPr>
-      </w:pPr>
-      <w:r>
-        <w:t>Multi-step</w:t>
-      </w:r>
-    </w:p>
-    <w:p>
-      <w:pPr>
-        <w:pStyle w:val="ListParagraph"/>
-        <w:numPr>
-          <w:ilvl w:val="0"/>
-          <w:numId w:val="1"/>
-        </w:numPr>
-      </w:pPr>
-      <w:r>
-        <w:t>Left-hand right-hand side</w:t>
-      </w:r>
-    </w:p>
-    <w:p>
-      <w:pPr>
-        <w:pStyle w:val="ListParagraph"/>
-        <w:numPr>
-          <w:ilvl w:val="0"/>
-          <w:numId w:val="1"/>
-        </w:numPr>
-      </w:pPr>
-      <w:r>
-        <w:t>High-level</w:t>
-      </w:r>
-    </w:p>
-    <w:p>
-      <w:proofErr w:type="spellStart"/>
-      <w:r>
-        <w:t>Todo</w:t>
-      </w:r>
-      <w:proofErr w:type="spellEnd"/>
-      <w:r>
-        <w:t xml:space="preserve"> </w:t>
-      </w:r>
-      <w:proofErr w:type="spellStart"/>
-      <w:r>
-        <w:t>voor</w:t>
-      </w:r>
-      <w:proofErr w:type="spellEnd"/>
-      <w:r>
-        <w:t xml:space="preserve"> </w:t>
-      </w:r>
-      <w:proofErr w:type="spellStart"/>
-      <w:r>
-        <w:t>weggaan</w:t>
-      </w:r>
-      <w:proofErr w:type="spellEnd"/>
-      <w:r>
-        <w:t>:</w:t>
-      </w:r>
-    </w:p>
-    <w:p>
-      <w:pPr>
-        <w:pStyle w:val="ListParagraph"/>
-        <w:numPr>
-          <w:ilvl w:val="0"/>
-          <w:numId w:val="1"/>
-        </w:numPr>
-      </w:pPr>
-      <w:proofErr w:type="spellStart"/>
-      <w:r>
-        <w:t>Tas</w:t>
-      </w:r>
-      <w:proofErr w:type="spellEnd"/>
-      <w:r>
-        <w:t xml:space="preserve"> </w:t>
-      </w:r>
-      <w:proofErr w:type="spellStart"/>
-      <w:r>
-        <w:t>inpakken</w:t>
-      </w:r>
-      <w:proofErr w:type="spellEnd"/>
-    </w:p>
-    <w:p>
-      <w:pPr>
-        <w:pStyle w:val="ListParagraph"/>
-        <w:numPr>
-          <w:ilvl w:val="0"/>
-          <w:numId w:val="1"/>
-        </w:numPr>
-        <w:rPr>
-          <w:lang w:val="nl-NL"/>
-        </w:rPr>
-      </w:pPr>
-      <w:r>
-        <w:rPr>
-          <w:lang w:val="nl-NL"/>
-        </w:rPr>
-        <w:lastRenderedPageBreak/>
-        <w:t>Borrel dingen rond: beamer en geluid</w:t>
-      </w:r>
     </w:p>
     <w:p>
       <w:pPr>

</xml_diff>